<commit_message>
Identified times where clusters are used.
</commit_message>
<xml_diff>
--- a/Lab2/TNM098_lab2_report_rebli156.docx
+++ b/Lab2/TNM098_lab2_report_rebli156.docx
@@ -60,364 +60,7 @@
     </w:p>
     <w:p>
       <w:pPr>
-        <w:rPr>
-          <w:lang w:val="en-US"/>
-        </w:rPr>
-      </w:pPr>
-      <w:r>
-        <w:rPr>
-          <w:lang w:val="en-US"/>
-        </w:rPr>
-        <w:t>Seven regions found</w:t>
-      </w:r>
-      <w:bookmarkStart w:id="0" w:name="_GoBack"/>
-      <w:bookmarkEnd w:id="0"/>
-    </w:p>
-    <w:tbl>
-      <w:tblPr>
-        <w:tblStyle w:val="Rutntstabell2dekorfrg3"/>
-        <w:tblW w:w="0" w:type="auto"/>
-        <w:tblLook w:val="04A0" w:firstRow="1" w:lastRow="0" w:firstColumn="1" w:lastColumn="0" w:noHBand="0" w:noVBand="1"/>
-      </w:tblPr>
-      <w:tblGrid>
-        <w:gridCol w:w="1132"/>
-        <w:gridCol w:w="1132"/>
-        <w:gridCol w:w="1133"/>
-        <w:gridCol w:w="1133"/>
-        <w:gridCol w:w="1133"/>
-        <w:gridCol w:w="1133"/>
-        <w:gridCol w:w="1133"/>
-        <w:gridCol w:w="1133"/>
-      </w:tblGrid>
-      <w:tr>
-        <w:trPr>
-          <w:cnfStyle w:val="100000000000" w:firstRow="1" w:lastRow="0" w:firstColumn="0" w:lastColumn="0" w:oddVBand="0" w:evenVBand="0" w:oddHBand="0" w:evenHBand="0" w:firstRowFirstColumn="0" w:firstRowLastColumn="0" w:lastRowFirstColumn="0" w:lastRowLastColumn="0"/>
-        </w:trPr>
-        <w:tc>
-          <w:tcPr>
-            <w:cnfStyle w:val="001000000000" w:firstRow="0" w:lastRow="0" w:firstColumn="1" w:lastColumn="0" w:oddVBand="0" w:evenVBand="0" w:oddHBand="0" w:evenHBand="0" w:firstRowFirstColumn="0" w:firstRowLastColumn="0" w:lastRowFirstColumn="0" w:lastRowLastColumn="0"/>
-            <w:tcW w:w="1132" w:type="dxa"/>
-          </w:tcPr>
-          <w:p>
-            <w:pPr>
-              <w:rPr>
-                <w:lang w:val="en-US"/>
-              </w:rPr>
-            </w:pPr>
-            <w:r>
-              <w:rPr>
-                <w:lang w:val="en-US"/>
-              </w:rPr>
-              <w:t>Noise</w:t>
-            </w:r>
-          </w:p>
-        </w:tc>
-        <w:tc>
-          <w:tcPr>
-            <w:tcW w:w="1132" w:type="dxa"/>
-          </w:tcPr>
-          <w:p>
-            <w:pPr>
-              <w:cnfStyle w:val="100000000000" w:firstRow="1" w:lastRow="0" w:firstColumn="0" w:lastColumn="0" w:oddVBand="0" w:evenVBand="0" w:oddHBand="0" w:evenHBand="0" w:firstRowFirstColumn="0" w:firstRowLastColumn="0" w:lastRowFirstColumn="0" w:lastRowLastColumn="0"/>
-              <w:rPr>
-                <w:lang w:val="en-US"/>
-              </w:rPr>
-            </w:pPr>
-            <w:r>
-              <w:rPr>
-                <w:lang w:val="en-US"/>
-              </w:rPr>
-              <w:t xml:space="preserve"> 0</w:t>
-            </w:r>
-          </w:p>
-        </w:tc>
-        <w:tc>
-          <w:tcPr>
-            <w:tcW w:w="1133" w:type="dxa"/>
-          </w:tcPr>
-          <w:p>
-            <w:pPr>
-              <w:cnfStyle w:val="100000000000" w:firstRow="1" w:lastRow="0" w:firstColumn="0" w:lastColumn="0" w:oddVBand="0" w:evenVBand="0" w:oddHBand="0" w:evenHBand="0" w:firstRowFirstColumn="0" w:firstRowLastColumn="0" w:lastRowFirstColumn="0" w:lastRowLastColumn="0"/>
-              <w:rPr>
-                <w:lang w:val="en-US"/>
-              </w:rPr>
-            </w:pPr>
-            <w:r>
-              <w:rPr>
-                <w:lang w:val="en-US"/>
-              </w:rPr>
-              <w:t xml:space="preserve"> 1</w:t>
-            </w:r>
-          </w:p>
-        </w:tc>
-        <w:tc>
-          <w:tcPr>
-            <w:tcW w:w="1133" w:type="dxa"/>
-          </w:tcPr>
-          <w:p>
-            <w:pPr>
-              <w:cnfStyle w:val="100000000000" w:firstRow="1" w:lastRow="0" w:firstColumn="0" w:lastColumn="0" w:oddVBand="0" w:evenVBand="0" w:oddHBand="0" w:evenHBand="0" w:firstRowFirstColumn="0" w:firstRowLastColumn="0" w:lastRowFirstColumn="0" w:lastRowLastColumn="0"/>
-              <w:rPr>
-                <w:lang w:val="en-US"/>
-              </w:rPr>
-            </w:pPr>
-            <w:r>
-              <w:rPr>
-                <w:lang w:val="en-US"/>
-              </w:rPr>
-              <w:t xml:space="preserve"> 2</w:t>
-            </w:r>
-          </w:p>
-        </w:tc>
-        <w:tc>
-          <w:tcPr>
-            <w:tcW w:w="1133" w:type="dxa"/>
-          </w:tcPr>
-          <w:p>
-            <w:pPr>
-              <w:cnfStyle w:val="100000000000" w:firstRow="1" w:lastRow="0" w:firstColumn="0" w:lastColumn="0" w:oddVBand="0" w:evenVBand="0" w:oddHBand="0" w:evenHBand="0" w:firstRowFirstColumn="0" w:firstRowLastColumn="0" w:lastRowFirstColumn="0" w:lastRowLastColumn="0"/>
-              <w:rPr>
-                <w:lang w:val="en-US"/>
-              </w:rPr>
-            </w:pPr>
-            <w:r>
-              <w:rPr>
-                <w:lang w:val="en-US"/>
-              </w:rPr>
-              <w:t xml:space="preserve"> 3</w:t>
-            </w:r>
-          </w:p>
-        </w:tc>
-        <w:tc>
-          <w:tcPr>
-            <w:tcW w:w="1133" w:type="dxa"/>
-          </w:tcPr>
-          <w:p>
-            <w:pPr>
-              <w:cnfStyle w:val="100000000000" w:firstRow="1" w:lastRow="0" w:firstColumn="0" w:lastColumn="0" w:oddVBand="0" w:evenVBand="0" w:oddHBand="0" w:evenHBand="0" w:firstRowFirstColumn="0" w:firstRowLastColumn="0" w:lastRowFirstColumn="0" w:lastRowLastColumn="0"/>
-              <w:rPr>
-                <w:lang w:val="en-US"/>
-              </w:rPr>
-            </w:pPr>
-            <w:r>
-              <w:rPr>
-                <w:lang w:val="en-US"/>
-              </w:rPr>
-              <w:t xml:space="preserve"> 4</w:t>
-            </w:r>
-          </w:p>
-        </w:tc>
-        <w:tc>
-          <w:tcPr>
-            <w:tcW w:w="1133" w:type="dxa"/>
-          </w:tcPr>
-          <w:p>
-            <w:pPr>
-              <w:cnfStyle w:val="100000000000" w:firstRow="1" w:lastRow="0" w:firstColumn="0" w:lastColumn="0" w:oddVBand="0" w:evenVBand="0" w:oddHBand="0" w:evenHBand="0" w:firstRowFirstColumn="0" w:firstRowLastColumn="0" w:lastRowFirstColumn="0" w:lastRowLastColumn="0"/>
-              <w:rPr>
-                <w:lang w:val="en-US"/>
-              </w:rPr>
-            </w:pPr>
-            <w:r>
-              <w:rPr>
-                <w:lang w:val="en-US"/>
-              </w:rPr>
-              <w:t xml:space="preserve"> 6</w:t>
-            </w:r>
-          </w:p>
-        </w:tc>
-        <w:tc>
-          <w:tcPr>
-            <w:tcW w:w="1133" w:type="dxa"/>
-          </w:tcPr>
-          <w:p>
-            <w:pPr>
-              <w:cnfStyle w:val="100000000000" w:firstRow="1" w:lastRow="0" w:firstColumn="0" w:lastColumn="0" w:oddVBand="0" w:evenVBand="0" w:oddHBand="0" w:evenHBand="0" w:firstRowFirstColumn="0" w:firstRowLastColumn="0" w:lastRowFirstColumn="0" w:lastRowLastColumn="0"/>
-              <w:rPr>
-                <w:lang w:val="en-US"/>
-              </w:rPr>
-            </w:pPr>
-            <w:r>
-              <w:rPr>
-                <w:lang w:val="en-US"/>
-              </w:rPr>
-              <w:t xml:space="preserve"> 5</w:t>
-            </w:r>
-          </w:p>
-        </w:tc>
-      </w:tr>
-      <w:tr>
-        <w:trPr>
-          <w:cnfStyle w:val="000000100000" w:firstRow="0" w:lastRow="0" w:firstColumn="0" w:lastColumn="0" w:oddVBand="0" w:evenVBand="0" w:oddHBand="1" w:evenHBand="0" w:firstRowFirstColumn="0" w:firstRowLastColumn="0" w:lastRowFirstColumn="0" w:lastRowLastColumn="0"/>
-        </w:trPr>
-        <w:tc>
-          <w:tcPr>
-            <w:cnfStyle w:val="001000000000" w:firstRow="0" w:lastRow="0" w:firstColumn="1" w:lastColumn="0" w:oddVBand="0" w:evenVBand="0" w:oddHBand="0" w:evenHBand="0" w:firstRowFirstColumn="0" w:firstRowLastColumn="0" w:lastRowFirstColumn="0" w:lastRowLastColumn="0"/>
-            <w:tcW w:w="1132" w:type="dxa"/>
-          </w:tcPr>
-          <w:p>
-            <w:pPr>
-              <w:rPr>
-                <w:b w:val="0"/>
-                <w:lang w:val="en-US"/>
-              </w:rPr>
-            </w:pPr>
-            <w:r>
-              <w:rPr>
-                <w:b w:val="0"/>
-                <w:lang w:val="en-US"/>
-              </w:rPr>
-              <w:t>195</w:t>
-            </w:r>
-          </w:p>
-        </w:tc>
-        <w:tc>
-          <w:tcPr>
-            <w:tcW w:w="1132" w:type="dxa"/>
-          </w:tcPr>
-          <w:p>
-            <w:pPr>
-              <w:cnfStyle w:val="000000100000" w:firstRow="0" w:lastRow="0" w:firstColumn="0" w:lastColumn="0" w:oddVBand="0" w:evenVBand="0" w:oddHBand="1" w:evenHBand="0" w:firstRowFirstColumn="0" w:firstRowLastColumn="0" w:lastRowFirstColumn="0" w:lastRowLastColumn="0"/>
-              <w:rPr>
-                <w:lang w:val="en-US"/>
-              </w:rPr>
-            </w:pPr>
-            <w:r>
-              <w:rPr>
-                <w:lang w:val="en-US"/>
-              </w:rPr>
-              <w:t>291</w:t>
-            </w:r>
-          </w:p>
-        </w:tc>
-        <w:tc>
-          <w:tcPr>
-            <w:tcW w:w="1133" w:type="dxa"/>
-          </w:tcPr>
-          <w:p>
-            <w:pPr>
-              <w:cnfStyle w:val="000000100000" w:firstRow="0" w:lastRow="0" w:firstColumn="0" w:lastColumn="0" w:oddVBand="0" w:evenVBand="0" w:oddHBand="1" w:evenHBand="0" w:firstRowFirstColumn="0" w:firstRowLastColumn="0" w:lastRowFirstColumn="0" w:lastRowLastColumn="0"/>
-              <w:rPr>
-                <w:lang w:val="en-US"/>
-              </w:rPr>
-            </w:pPr>
-            <w:r>
-              <w:rPr>
-                <w:lang w:val="en-US"/>
-              </w:rPr>
-              <w:t>41</w:t>
-            </w:r>
-          </w:p>
-        </w:tc>
-        <w:tc>
-          <w:tcPr>
-            <w:tcW w:w="1133" w:type="dxa"/>
-          </w:tcPr>
-          <w:p>
-            <w:pPr>
-              <w:cnfStyle w:val="000000100000" w:firstRow="0" w:lastRow="0" w:firstColumn="0" w:lastColumn="0" w:oddVBand="0" w:evenVBand="0" w:oddHBand="1" w:evenHBand="0" w:firstRowFirstColumn="0" w:firstRowLastColumn="0" w:lastRowFirstColumn="0" w:lastRowLastColumn="0"/>
-              <w:rPr>
-                <w:lang w:val="en-US"/>
-              </w:rPr>
-            </w:pPr>
-            <w:r>
-              <w:rPr>
-                <w:lang w:val="en-US"/>
-              </w:rPr>
-              <w:t>64</w:t>
-            </w:r>
-          </w:p>
-        </w:tc>
-        <w:tc>
-          <w:tcPr>
-            <w:tcW w:w="1133" w:type="dxa"/>
-          </w:tcPr>
-          <w:p>
-            <w:pPr>
-              <w:cnfStyle w:val="000000100000" w:firstRow="0" w:lastRow="0" w:firstColumn="0" w:lastColumn="0" w:oddVBand="0" w:evenVBand="0" w:oddHBand="1" w:evenHBand="0" w:firstRowFirstColumn="0" w:firstRowLastColumn="0" w:lastRowFirstColumn="0" w:lastRowLastColumn="0"/>
-              <w:rPr>
-                <w:lang w:val="en-US"/>
-              </w:rPr>
-            </w:pPr>
-            <w:r>
-              <w:rPr>
-                <w:lang w:val="en-US"/>
-              </w:rPr>
-              <w:t>22</w:t>
-            </w:r>
-          </w:p>
-        </w:tc>
-        <w:tc>
-          <w:tcPr>
-            <w:tcW w:w="1133" w:type="dxa"/>
-          </w:tcPr>
-          <w:p>
-            <w:pPr>
-              <w:cnfStyle w:val="000000100000" w:firstRow="0" w:lastRow="0" w:firstColumn="0" w:lastColumn="0" w:oddVBand="0" w:evenVBand="0" w:oddHBand="1" w:evenHBand="0" w:firstRowFirstColumn="0" w:firstRowLastColumn="0" w:lastRowFirstColumn="0" w:lastRowLastColumn="0"/>
-              <w:rPr>
-                <w:lang w:val="en-US"/>
-              </w:rPr>
-            </w:pPr>
-            <w:r>
-              <w:rPr>
-                <w:lang w:val="en-US"/>
-              </w:rPr>
-              <w:t>58</w:t>
-            </w:r>
-          </w:p>
-        </w:tc>
-        <w:tc>
-          <w:tcPr>
-            <w:tcW w:w="1133" w:type="dxa"/>
-          </w:tcPr>
-          <w:p>
-            <w:pPr>
-              <w:cnfStyle w:val="000000100000" w:firstRow="0" w:lastRow="0" w:firstColumn="0" w:lastColumn="0" w:oddVBand="0" w:evenVBand="0" w:oddHBand="1" w:evenHBand="0" w:firstRowFirstColumn="0" w:firstRowLastColumn="0" w:lastRowFirstColumn="0" w:lastRowLastColumn="0"/>
-              <w:rPr>
-                <w:lang w:val="en-US"/>
-              </w:rPr>
-            </w:pPr>
-            <w:r>
-              <w:rPr>
-                <w:lang w:val="en-US"/>
-              </w:rPr>
-              <w:t>17</w:t>
-            </w:r>
-          </w:p>
-        </w:tc>
-        <w:tc>
-          <w:tcPr>
-            <w:tcW w:w="1133" w:type="dxa"/>
-          </w:tcPr>
-          <w:p>
-            <w:pPr>
-              <w:cnfStyle w:val="000000100000" w:firstRow="0" w:lastRow="0" w:firstColumn="0" w:lastColumn="0" w:oddVBand="0" w:evenVBand="0" w:oddHBand="1" w:evenHBand="0" w:firstRowFirstColumn="0" w:firstRowLastColumn="0" w:lastRowFirstColumn="0" w:lastRowLastColumn="0"/>
-              <w:rPr>
-                <w:lang w:val="en-US"/>
-              </w:rPr>
-            </w:pPr>
-            <w:r>
-              <w:rPr>
-                <w:lang w:val="en-US"/>
-              </w:rPr>
-              <w:t>56</w:t>
-            </w:r>
-          </w:p>
-        </w:tc>
-      </w:tr>
-    </w:tbl>
-    <w:p>
-      <w:pPr>
-        <w:rPr>
-          <w:lang w:val="en-US"/>
-        </w:rPr>
-      </w:pPr>
-    </w:p>
-    <w:p>
-      <w:pPr>
-        <w:rPr>
-          <w:lang w:val="en-US"/>
-        </w:rPr>
+        <w:keepNext/>
       </w:pPr>
       <w:r>
         <w:rPr>
@@ -427,9 +70,9 @@
         <mc:AlternateContent>
           <mc:Choice Requires="wpg">
             <w:drawing>
-              <wp:inline distT="0" distB="0" distL="0" distR="0">
-                <wp:extent cx="5029200" cy="3924300"/>
-                <wp:effectExtent l="0" t="0" r="0" b="0"/>
+              <wp:inline distT="0" distB="0" distL="0" distR="0" wp14:anchorId="5F3304FB" wp14:editId="435302B3">
+                <wp:extent cx="4286250" cy="3133725"/>
+                <wp:effectExtent l="0" t="0" r="0" b="9525"/>
                 <wp:docPr id="10" name="Grupp 10"/>
                 <wp:cNvGraphicFramePr/>
                 <a:graphic xmlns:a="http://schemas.openxmlformats.org/drawingml/2006/main">
@@ -439,7 +82,7 @@
                       <wpg:grpSpPr>
                         <a:xfrm>
                           <a:off x="0" y="0"/>
-                          <a:ext cx="5029200" cy="3924300"/>
+                          <a:ext cx="4286250" cy="3133725"/>
                           <a:chOff x="0" y="0"/>
                           <a:chExt cx="5029200" cy="3924300"/>
                         </a:xfrm>
@@ -452,7 +95,7 @@
                           </pic:cNvPicPr>
                         </pic:nvPicPr>
                         <pic:blipFill rotWithShape="1">
-                          <a:blip r:embed="rId6">
+                          <a:blip r:embed="rId7">
                             <a:extLst>
                               <a:ext uri="{28A0092B-C50C-407E-A947-70E740481C1C}">
                                 <a14:useLocalDpi xmlns:a14="http://schemas.microsoft.com/office/drawing/2010/main" val="0"/>
@@ -486,8 +129,8 @@
                         <wps:cNvSpPr txBox="1"/>
                         <wps:spPr>
                           <a:xfrm>
-                            <a:off x="1181100" y="371475"/>
-                            <a:ext cx="247650" cy="276225"/>
+                            <a:off x="1181100" y="250487"/>
+                            <a:ext cx="247650" cy="397213"/>
                           </a:xfrm>
                           <a:prstGeom prst="rect">
                             <a:avLst/>
@@ -513,7 +156,7 @@
                                   <w:color w:val="660066"/>
                                   <w:sz w:val="24"/>
                                 </w:rPr>
-                                <w:t>1</w:t>
+                                <w:t>2</w:t>
                               </w:r>
                             </w:p>
                           </w:txbxContent>
@@ -530,8 +173,8 @@
                         <wps:cNvSpPr txBox="1"/>
                         <wps:spPr>
                           <a:xfrm>
-                            <a:off x="1123950" y="2590800"/>
-                            <a:ext cx="247650" cy="276225"/>
+                            <a:off x="1123950" y="2590799"/>
+                            <a:ext cx="304799" cy="415047"/>
                           </a:xfrm>
                           <a:prstGeom prst="rect">
                             <a:avLst/>
@@ -557,7 +200,7 @@
                                   <w:color w:val="2E74B5" w:themeColor="accent5" w:themeShade="BF"/>
                                   <w:sz w:val="24"/>
                                 </w:rPr>
-                                <w:t>6</w:t>
+                                <w:t>0</w:t>
                               </w:r>
                             </w:p>
                           </w:txbxContent>
@@ -574,8 +217,8 @@
                         <wps:cNvSpPr txBox="1"/>
                         <wps:spPr>
                           <a:xfrm>
-                            <a:off x="2486025" y="2590800"/>
-                            <a:ext cx="247650" cy="276225"/>
+                            <a:off x="2486025" y="2590799"/>
+                            <a:ext cx="247650" cy="438903"/>
                           </a:xfrm>
                           <a:prstGeom prst="rect">
                             <a:avLst/>
@@ -601,7 +244,7 @@
                                   <w:color w:val="538135" w:themeColor="accent6" w:themeShade="BF"/>
                                   <w:sz w:val="24"/>
                                 </w:rPr>
-                                <w:t>7</w:t>
+                                <w:t>1</w:t>
                               </w:r>
                             </w:p>
                           </w:txbxContent>
@@ -618,8 +261,8 @@
                         <wps:cNvSpPr txBox="1"/>
                         <wps:spPr>
                           <a:xfrm>
-                            <a:off x="1847850" y="1133475"/>
-                            <a:ext cx="247650" cy="276225"/>
+                            <a:off x="1847850" y="1037733"/>
+                            <a:ext cx="247650" cy="371967"/>
                           </a:xfrm>
                           <a:prstGeom prst="rect">
                             <a:avLst/>
@@ -645,7 +288,7 @@
                                   <w:color w:val="FFC000" w:themeColor="accent4"/>
                                   <w:sz w:val="24"/>
                                 </w:rPr>
-                                <w:t>5</w:t>
+                                <w:t>3</w:t>
                               </w:r>
                             </w:p>
                           </w:txbxContent>
@@ -662,8 +305,8 @@
                         <wps:cNvSpPr txBox="1"/>
                         <wps:spPr>
                           <a:xfrm>
-                            <a:off x="4219575" y="409575"/>
-                            <a:ext cx="247650" cy="276225"/>
+                            <a:off x="4235704" y="345911"/>
+                            <a:ext cx="231521" cy="339890"/>
                           </a:xfrm>
                           <a:prstGeom prst="rect">
                             <a:avLst/>
@@ -689,7 +332,7 @@
                                   <w:color w:val="FF99CC"/>
                                   <w:sz w:val="24"/>
                                 </w:rPr>
-                                <w:t>4</w:t>
+                                <w:t>5</w:t>
                               </w:r>
                             </w:p>
                           </w:txbxContent>
@@ -706,8 +349,8 @@
                         <wps:cNvSpPr txBox="1"/>
                         <wps:spPr>
                           <a:xfrm>
-                            <a:off x="3819525" y="381000"/>
-                            <a:ext cx="247650" cy="276225"/>
+                            <a:off x="3819525" y="310127"/>
+                            <a:ext cx="247650" cy="347098"/>
                           </a:xfrm>
                           <a:prstGeom prst="rect">
                             <a:avLst/>
@@ -733,7 +376,7 @@
                                   <w:color w:val="806000" w:themeColor="accent4" w:themeShade="80"/>
                                   <w:sz w:val="24"/>
                                 </w:rPr>
-                                <w:t>3</w:t>
+                                <w:t>4</w:t>
                               </w:r>
                             </w:p>
                           </w:txbxContent>
@@ -750,8 +393,8 @@
                         <wps:cNvSpPr txBox="1"/>
                         <wps:spPr>
                           <a:xfrm>
-                            <a:off x="2333625" y="485775"/>
-                            <a:ext cx="247650" cy="276225"/>
+                            <a:off x="2333625" y="345911"/>
+                            <a:ext cx="247650" cy="416090"/>
                           </a:xfrm>
                           <a:prstGeom prst="rect">
                             <a:avLst/>
@@ -777,7 +420,7 @@
                                   <w:color w:val="808080" w:themeColor="background1" w:themeShade="80"/>
                                   <w:sz w:val="24"/>
                                 </w:rPr>
-                                <w:t>2</w:t>
+                                <w:t>6</w:t>
                               </w:r>
                             </w:p>
                           </w:txbxContent>
@@ -797,7 +440,7 @@
           </mc:Choice>
           <mc:Fallback>
             <w:pict>
-              <v:group id="Grupp 10" o:spid="_x0000_s1026" style="width:396pt;height:309pt;mso-position-horizontal-relative:char;mso-position-vertical-relative:line" coordsize="50292,39243" o:gfxdata="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">
+              <v:group w14:anchorId="5F3304FB" id="Grupp 10" o:spid="_x0000_s1026" style="width:337.5pt;height:246.75pt;mso-position-horizontal-relative:char;mso-position-vertical-relative:line" coordsize="50292,39243" o:gfxdata="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">
                 <v:shapetype id="_x0000_t75" coordsize="21600,21600" o:spt="75" o:preferrelative="t" path="m@4@5l@4@11@9@11@9@5xe" filled="f" stroked="f">
                   <v:stroke joinstyle="miter"/>
                   <v:formulas>
@@ -818,13 +461,13 @@
                   <o:lock v:ext="edit" aspectratio="t"/>
                 </v:shapetype>
                 <v:shape id="Bildobjekt 2" o:spid="_x0000_s1027" type="#_x0000_t75" style="position:absolute;width:50292;height:39243;visibility:visible;mso-wrap-style:square" o:gfxdata="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">
-                  <v:imagedata r:id="rId7" o:title="" croptop="4485f" cropbottom="1446f" cropleft="2492f" cropright="5849f"/>
+                  <v:imagedata r:id="rId8" o:title="" croptop="4485f" cropbottom="1446f" cropleft="2492f" cropright="5849f"/>
                 </v:shape>
                 <v:shapetype id="_x0000_t202" coordsize="21600,21600" o:spt="202" path="m,l,21600r21600,l21600,xe">
                   <v:stroke joinstyle="miter"/>
                   <v:path gradientshapeok="t" o:connecttype="rect"/>
                 </v:shapetype>
-                <v:shape id="Textruta 3" o:spid="_x0000_s1028" type="#_x0000_t202" style="position:absolute;left:11811;top:3714;width:2476;height:2763;visibility:visible;mso-wrap-style:square;v-text-anchor:top" o:gfxdata="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" filled="f" stroked="f" strokeweight=".5pt">
+                <v:shape id="Textruta 3" o:spid="_x0000_s1028" type="#_x0000_t202" style="position:absolute;left:11811;top:2504;width:2476;height:3973;visibility:visible;mso-wrap-style:square;v-text-anchor:top" o:gfxdata="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" filled="f" stroked="f" strokeweight=".5pt">
                   <v:textbox>
                     <w:txbxContent>
                       <w:p>
@@ -841,13 +484,13 @@
                             <w:color w:val="660066"/>
                             <w:sz w:val="24"/>
                           </w:rPr>
-                          <w:t>1</w:t>
+                          <w:t>2</w:t>
                         </w:r>
                       </w:p>
                     </w:txbxContent>
                   </v:textbox>
                 </v:shape>
-                <v:shape id="Textruta 4" o:spid="_x0000_s1029" type="#_x0000_t202" style="position:absolute;left:11239;top:25908;width:2477;height:2762;visibility:visible;mso-wrap-style:square;v-text-anchor:top" o:gfxdata="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" filled="f" stroked="f" strokeweight=".5pt">
+                <v:shape id="Textruta 4" o:spid="_x0000_s1029" type="#_x0000_t202" style="position:absolute;left:11239;top:25907;width:3048;height:4151;visibility:visible;mso-wrap-style:square;v-text-anchor:top" o:gfxdata="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" filled="f" stroked="f" strokeweight=".5pt">
                   <v:textbox>
                     <w:txbxContent>
                       <w:p>
@@ -864,13 +507,13 @@
                             <w:color w:val="2E74B5" w:themeColor="accent5" w:themeShade="BF"/>
                             <w:sz w:val="24"/>
                           </w:rPr>
-                          <w:t>6</w:t>
+                          <w:t>0</w:t>
                         </w:r>
                       </w:p>
                     </w:txbxContent>
                   </v:textbox>
                 </v:shape>
-                <v:shape id="Textruta 5" o:spid="_x0000_s1030" type="#_x0000_t202" style="position:absolute;left:24860;top:25908;width:2476;height:2762;visibility:visible;mso-wrap-style:square;v-text-anchor:top" o:gfxdata="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" filled="f" stroked="f" strokeweight=".5pt">
+                <v:shape id="Textruta 5" o:spid="_x0000_s1030" type="#_x0000_t202" style="position:absolute;left:24860;top:25907;width:2476;height:4390;visibility:visible;mso-wrap-style:square;v-text-anchor:top" o:gfxdata="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" filled="f" stroked="f" strokeweight=".5pt">
                   <v:textbox>
                     <w:txbxContent>
                       <w:p>
@@ -887,13 +530,13 @@
                             <w:color w:val="538135" w:themeColor="accent6" w:themeShade="BF"/>
                             <w:sz w:val="24"/>
                           </w:rPr>
-                          <w:t>7</w:t>
+                          <w:t>1</w:t>
                         </w:r>
                       </w:p>
                     </w:txbxContent>
                   </v:textbox>
                 </v:shape>
-                <v:shape id="Textruta 6" o:spid="_x0000_s1031" type="#_x0000_t202" style="position:absolute;left:18478;top:11334;width:2477;height:2763;visibility:visible;mso-wrap-style:square;v-text-anchor:top" o:gfxdata="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" filled="f" stroked="f" strokeweight=".5pt">
+                <v:shape id="Textruta 6" o:spid="_x0000_s1031" type="#_x0000_t202" style="position:absolute;left:18478;top:10377;width:2477;height:3720;visibility:visible;mso-wrap-style:square;v-text-anchor:top" o:gfxdata="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" filled="f" stroked="f" strokeweight=".5pt">
                   <v:textbox>
                     <w:txbxContent>
                       <w:p>
@@ -910,13 +553,13 @@
                             <w:color w:val="FFC000" w:themeColor="accent4"/>
                             <w:sz w:val="24"/>
                           </w:rPr>
-                          <w:t>5</w:t>
+                          <w:t>3</w:t>
                         </w:r>
                       </w:p>
                     </w:txbxContent>
                   </v:textbox>
                 </v:shape>
-                <v:shape id="Textruta 7" o:spid="_x0000_s1032" type="#_x0000_t202" style="position:absolute;left:42195;top:4095;width:2477;height:2763;visibility:visible;mso-wrap-style:square;v-text-anchor:top" o:gfxdata="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" filled="f" stroked="f" strokeweight=".5pt">
+                <v:shape id="Textruta 7" o:spid="_x0000_s1032" type="#_x0000_t202" style="position:absolute;left:42357;top:3459;width:2315;height:3399;visibility:visible;mso-wrap-style:square;v-text-anchor:top" o:gfxdata="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" filled="f" stroked="f" strokeweight=".5pt">
                   <v:textbox>
                     <w:txbxContent>
                       <w:p>
@@ -933,13 +576,13 @@
                             <w:color w:val="FF99CC"/>
                             <w:sz w:val="24"/>
                           </w:rPr>
-                          <w:t>4</w:t>
+                          <w:t>5</w:t>
                         </w:r>
                       </w:p>
                     </w:txbxContent>
                   </v:textbox>
                 </v:shape>
-                <v:shape id="Textruta 8" o:spid="_x0000_s1033" type="#_x0000_t202" style="position:absolute;left:38195;top:3810;width:2476;height:2762;visibility:visible;mso-wrap-style:square;v-text-anchor:top" o:gfxdata="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" filled="f" stroked="f" strokeweight=".5pt">
+                <v:shape id="Textruta 8" o:spid="_x0000_s1033" type="#_x0000_t202" style="position:absolute;left:38195;top:3101;width:2476;height:3471;visibility:visible;mso-wrap-style:square;v-text-anchor:top" o:gfxdata="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" filled="f" stroked="f" strokeweight=".5pt">
                   <v:textbox>
                     <w:txbxContent>
                       <w:p>
@@ -956,13 +599,13 @@
                             <w:color w:val="806000" w:themeColor="accent4" w:themeShade="80"/>
                             <w:sz w:val="24"/>
                           </w:rPr>
-                          <w:t>3</w:t>
+                          <w:t>4</w:t>
                         </w:r>
                       </w:p>
                     </w:txbxContent>
                   </v:textbox>
                 </v:shape>
-                <v:shape id="Textruta 9" o:spid="_x0000_s1034" type="#_x0000_t202" style="position:absolute;left:23336;top:4857;width:2476;height:2763;visibility:visible;mso-wrap-style:square;v-text-anchor:top" o:gfxdata="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" filled="f" stroked="f" strokeweight=".5pt">
+                <v:shape id="Textruta 9" o:spid="_x0000_s1034" type="#_x0000_t202" style="position:absolute;left:23336;top:3459;width:2476;height:4161;visibility:visible;mso-wrap-style:square;v-text-anchor:top" o:gfxdata="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" filled="f" stroked="f" strokeweight=".5pt">
                   <v:textbox>
                     <w:txbxContent>
                       <w:p>
@@ -979,7 +622,7 @@
                             <w:color w:val="808080" w:themeColor="background1" w:themeShade="80"/>
                             <w:sz w:val="24"/>
                           </w:rPr>
-                          <w:t>2</w:t>
+                          <w:t>6</w:t>
                         </w:r>
                       </w:p>
                     </w:txbxContent>
@@ -992,8 +635,868 @@
         </mc:AlternateContent>
       </w:r>
     </w:p>
+    <w:p>
+      <w:pPr>
+        <w:pStyle w:val="Beskrivning"/>
+        <w:rPr>
+          <w:lang w:val="en-US"/>
+        </w:rPr>
+      </w:pPr>
+      <w:r>
+        <w:rPr>
+          <w:lang w:val="en-US"/>
+        </w:rPr>
+        <w:t xml:space="preserve">Figure </w:t>
+      </w:r>
+      <w:r>
+        <w:fldChar w:fldCharType="begin"/>
+      </w:r>
+      <w:r>
+        <w:rPr>
+          <w:lang w:val="en-US"/>
+        </w:rPr>
+        <w:instrText xml:space="preserve"> SEQ Figure \* ARABIC </w:instrText>
+      </w:r>
+      <w:r>
+        <w:fldChar w:fldCharType="separate"/>
+      </w:r>
+      <w:r>
+        <w:rPr>
+          <w:noProof/>
+          <w:lang w:val="en-US"/>
+        </w:rPr>
+        <w:t>1</w:t>
+      </w:r>
+      <w:r>
+        <w:fldChar w:fldCharType="end"/>
+      </w:r>
+      <w:r>
+        <w:rPr>
+          <w:lang w:val="en-US"/>
+        </w:rPr>
+        <w:t xml:space="preserve"> - The regions identified using </w:t>
+      </w:r>
+      <w:proofErr w:type="spellStart"/>
+      <w:r>
+        <w:rPr>
+          <w:lang w:val="en-US"/>
+        </w:rPr>
+        <w:t>DBScan</w:t>
+      </w:r>
+      <w:proofErr w:type="spellEnd"/>
+      <w:r>
+        <w:rPr>
+          <w:lang w:val="en-US"/>
+        </w:rPr>
+        <w:t xml:space="preserve"> clustering method.</w:t>
+      </w:r>
+    </w:p>
+    <w:p>
+      <w:pPr>
+        <w:rPr>
+          <w:lang w:val="en-US"/>
+        </w:rPr>
+      </w:pPr>
+      <w:r>
+        <w:rPr>
+          <w:lang w:val="en-US"/>
+        </w:rPr>
+        <w:t>Seven regions</w:t>
+      </w:r>
+      <w:r>
+        <w:rPr>
+          <w:lang w:val="en-US"/>
+        </w:rPr>
+        <w:t xml:space="preserve"> were</w:t>
+      </w:r>
+      <w:r>
+        <w:rPr>
+          <w:lang w:val="en-US"/>
+        </w:rPr>
+        <w:t xml:space="preserve"> found</w:t>
+      </w:r>
+      <w:r>
+        <w:rPr>
+          <w:lang w:val="en-US"/>
+        </w:rPr>
+        <w:t xml:space="preserve"> using </w:t>
+      </w:r>
+      <w:proofErr w:type="spellStart"/>
+      <w:r>
+        <w:rPr>
+          <w:lang w:val="en-US"/>
+        </w:rPr>
+        <w:t>DBScan</w:t>
+      </w:r>
+      <w:proofErr w:type="spellEnd"/>
+      <w:r>
+        <w:rPr>
+          <w:lang w:val="en-US"/>
+        </w:rPr>
+        <w:t xml:space="preserve"> clustering, can be seen I figure 1. Table 1 describes when the different regions are used. </w:t>
+      </w:r>
+      <w:r>
+        <w:rPr>
+          <w:lang w:val="en-US"/>
+        </w:rPr>
+        <w:t>The timestamps were divided in ten parts, called parts 1-10 below.</w:t>
+      </w:r>
+    </w:p>
+    <w:p>
+      <w:pPr>
+        <w:pStyle w:val="Beskrivning"/>
+        <w:keepNext/>
+        <w:rPr>
+          <w:lang w:val="en-US"/>
+        </w:rPr>
+      </w:pPr>
+      <w:r>
+        <w:rPr>
+          <w:lang w:val="en-US"/>
+        </w:rPr>
+        <w:t xml:space="preserve">Table </w:t>
+      </w:r>
+      <w:r>
+        <w:fldChar w:fldCharType="begin"/>
+      </w:r>
+      <w:r>
+        <w:rPr>
+          <w:lang w:val="en-US"/>
+        </w:rPr>
+        <w:instrText xml:space="preserve"> SEQ Table \* ARABIC </w:instrText>
+      </w:r>
+      <w:r>
+        <w:fldChar w:fldCharType="separate"/>
+      </w:r>
+      <w:r>
+        <w:rPr>
+          <w:noProof/>
+          <w:lang w:val="en-US"/>
+        </w:rPr>
+        <w:t>1</w:t>
+      </w:r>
+      <w:r>
+        <w:fldChar w:fldCharType="end"/>
+      </w:r>
+      <w:r>
+        <w:rPr>
+          <w:lang w:val="en-US"/>
+        </w:rPr>
+        <w:t xml:space="preserve"> - Description of when the regions are used.</w:t>
+      </w:r>
+    </w:p>
+    <w:tbl>
+      <w:tblPr>
+        <w:tblStyle w:val="Rutntstabell2dekorfrg3"/>
+        <w:tblW w:w="9172" w:type="dxa"/>
+        <w:tblLook w:val="04A0" w:firstRow="1" w:lastRow="0" w:firstColumn="1" w:lastColumn="0" w:noHBand="0" w:noVBand="1"/>
+      </w:tblPr>
+      <w:tblGrid>
+        <w:gridCol w:w="1239"/>
+        <w:gridCol w:w="732"/>
+        <w:gridCol w:w="1217"/>
+        <w:gridCol w:w="1281"/>
+        <w:gridCol w:w="1292"/>
+        <w:gridCol w:w="1322"/>
+        <w:gridCol w:w="510"/>
+        <w:gridCol w:w="655"/>
+        <w:gridCol w:w="924"/>
+      </w:tblGrid>
+      <w:tr>
+        <w:trPr>
+          <w:cnfStyle w:val="100000000000" w:firstRow="1" w:lastRow="0" w:firstColumn="0" w:lastColumn="0" w:oddVBand="0" w:evenVBand="0" w:oddHBand="0" w:evenHBand="0" w:firstRowFirstColumn="0" w:firstRowLastColumn="0" w:lastRowFirstColumn="0" w:lastRowLastColumn="0"/>
+        </w:trPr>
+        <w:tc>
+          <w:tcPr>
+            <w:cnfStyle w:val="001000000000" w:firstRow="0" w:lastRow="0" w:firstColumn="1" w:lastColumn="0" w:oddVBand="0" w:evenVBand="0" w:oddHBand="0" w:evenHBand="0" w:firstRowFirstColumn="0" w:firstRowLastColumn="0" w:lastRowFirstColumn="0" w:lastRowLastColumn="0"/>
+            <w:tcW w:w="1239" w:type="dxa"/>
+            <w:tcBorders>
+              <w:top w:val="single" w:sz="4" w:space="0" w:color="C9C9C9" w:themeColor="accent3" w:themeTint="99"/>
+              <w:left w:val="single" w:sz="4" w:space="0" w:color="C9C9C9" w:themeColor="accent3" w:themeTint="99"/>
+              <w:bottom w:val="single" w:sz="4" w:space="0" w:color="C9C9C9" w:themeColor="accent3" w:themeTint="99"/>
+              <w:right w:val="single" w:sz="4" w:space="0" w:color="C9C9C9" w:themeColor="accent3" w:themeTint="99"/>
+            </w:tcBorders>
+          </w:tcPr>
+          <w:p>
+            <w:pPr>
+              <w:rPr>
+                <w:lang w:val="en-US"/>
+              </w:rPr>
+            </w:pPr>
+            <w:r>
+              <w:rPr>
+                <w:lang w:val="en-US"/>
+              </w:rPr>
+              <w:t>Cluster</w:t>
+            </w:r>
+          </w:p>
+        </w:tc>
+        <w:tc>
+          <w:tcPr>
+            <w:tcW w:w="732" w:type="dxa"/>
+            <w:tcBorders>
+              <w:top w:val="single" w:sz="4" w:space="0" w:color="C9C9C9" w:themeColor="accent3" w:themeTint="99"/>
+              <w:left w:val="single" w:sz="4" w:space="0" w:color="C9C9C9" w:themeColor="accent3" w:themeTint="99"/>
+              <w:bottom w:val="single" w:sz="4" w:space="0" w:color="C9C9C9" w:themeColor="accent3" w:themeTint="99"/>
+              <w:right w:val="single" w:sz="4" w:space="0" w:color="C9C9C9" w:themeColor="accent3" w:themeTint="99"/>
+            </w:tcBorders>
+          </w:tcPr>
+          <w:p>
+            <w:pPr>
+              <w:cnfStyle w:val="100000000000" w:firstRow="1" w:lastRow="0" w:firstColumn="0" w:lastColumn="0" w:oddVBand="0" w:evenVBand="0" w:oddHBand="0" w:evenHBand="0" w:firstRowFirstColumn="0" w:firstRowLastColumn="0" w:lastRowFirstColumn="0" w:lastRowLastColumn="0"/>
+              <w:rPr>
+                <w:lang w:val="en-US"/>
+              </w:rPr>
+            </w:pPr>
+            <w:r>
+              <w:rPr>
+                <w:lang w:val="en-US"/>
+              </w:rPr>
+              <w:t>Noise</w:t>
+            </w:r>
+          </w:p>
+        </w:tc>
+        <w:tc>
+          <w:tcPr>
+            <w:tcW w:w="1217" w:type="dxa"/>
+            <w:tcBorders>
+              <w:top w:val="single" w:sz="4" w:space="0" w:color="C9C9C9" w:themeColor="accent3" w:themeTint="99"/>
+              <w:left w:val="single" w:sz="4" w:space="0" w:color="C9C9C9" w:themeColor="accent3" w:themeTint="99"/>
+              <w:bottom w:val="single" w:sz="4" w:space="0" w:color="C9C9C9" w:themeColor="accent3" w:themeTint="99"/>
+              <w:right w:val="single" w:sz="4" w:space="0" w:color="C9C9C9" w:themeColor="accent3" w:themeTint="99"/>
+            </w:tcBorders>
+          </w:tcPr>
+          <w:p>
+            <w:pPr>
+              <w:cnfStyle w:val="100000000000" w:firstRow="1" w:lastRow="0" w:firstColumn="0" w:lastColumn="0" w:oddVBand="0" w:evenVBand="0" w:oddHBand="0" w:evenHBand="0" w:firstRowFirstColumn="0" w:firstRowLastColumn="0" w:lastRowFirstColumn="0" w:lastRowLastColumn="0"/>
+              <w:rPr>
+                <w:lang w:val="en-US"/>
+              </w:rPr>
+            </w:pPr>
+            <w:r>
+              <w:rPr>
+                <w:lang w:val="en-US"/>
+              </w:rPr>
+              <w:t xml:space="preserve"> 0</w:t>
+            </w:r>
+          </w:p>
+        </w:tc>
+        <w:tc>
+          <w:tcPr>
+            <w:tcW w:w="1281" w:type="dxa"/>
+            <w:tcBorders>
+              <w:top w:val="single" w:sz="4" w:space="0" w:color="C9C9C9" w:themeColor="accent3" w:themeTint="99"/>
+              <w:left w:val="single" w:sz="4" w:space="0" w:color="C9C9C9" w:themeColor="accent3" w:themeTint="99"/>
+              <w:bottom w:val="single" w:sz="4" w:space="0" w:color="C9C9C9" w:themeColor="accent3" w:themeTint="99"/>
+              <w:right w:val="single" w:sz="4" w:space="0" w:color="C9C9C9" w:themeColor="accent3" w:themeTint="99"/>
+            </w:tcBorders>
+          </w:tcPr>
+          <w:p>
+            <w:pPr>
+              <w:cnfStyle w:val="100000000000" w:firstRow="1" w:lastRow="0" w:firstColumn="0" w:lastColumn="0" w:oddVBand="0" w:evenVBand="0" w:oddHBand="0" w:evenHBand="0" w:firstRowFirstColumn="0" w:firstRowLastColumn="0" w:lastRowFirstColumn="0" w:lastRowLastColumn="0"/>
+              <w:rPr>
+                <w:lang w:val="en-US"/>
+              </w:rPr>
+            </w:pPr>
+            <w:r>
+              <w:rPr>
+                <w:lang w:val="en-US"/>
+              </w:rPr>
+              <w:t xml:space="preserve"> 1</w:t>
+            </w:r>
+          </w:p>
+        </w:tc>
+        <w:tc>
+          <w:tcPr>
+            <w:tcW w:w="1292" w:type="dxa"/>
+            <w:tcBorders>
+              <w:top w:val="single" w:sz="4" w:space="0" w:color="C9C9C9" w:themeColor="accent3" w:themeTint="99"/>
+              <w:left w:val="single" w:sz="4" w:space="0" w:color="C9C9C9" w:themeColor="accent3" w:themeTint="99"/>
+              <w:bottom w:val="single" w:sz="4" w:space="0" w:color="C9C9C9" w:themeColor="accent3" w:themeTint="99"/>
+              <w:right w:val="single" w:sz="4" w:space="0" w:color="C9C9C9" w:themeColor="accent3" w:themeTint="99"/>
+            </w:tcBorders>
+          </w:tcPr>
+          <w:p>
+            <w:pPr>
+              <w:cnfStyle w:val="100000000000" w:firstRow="1" w:lastRow="0" w:firstColumn="0" w:lastColumn="0" w:oddVBand="0" w:evenVBand="0" w:oddHBand="0" w:evenHBand="0" w:firstRowFirstColumn="0" w:firstRowLastColumn="0" w:lastRowFirstColumn="0" w:lastRowLastColumn="0"/>
+              <w:rPr>
+                <w:lang w:val="en-US"/>
+              </w:rPr>
+            </w:pPr>
+            <w:r>
+              <w:rPr>
+                <w:lang w:val="en-US"/>
+              </w:rPr>
+              <w:t xml:space="preserve"> 2</w:t>
+            </w:r>
+          </w:p>
+        </w:tc>
+        <w:tc>
+          <w:tcPr>
+            <w:tcW w:w="1322" w:type="dxa"/>
+            <w:tcBorders>
+              <w:top w:val="single" w:sz="4" w:space="0" w:color="C9C9C9" w:themeColor="accent3" w:themeTint="99"/>
+              <w:left w:val="single" w:sz="4" w:space="0" w:color="C9C9C9" w:themeColor="accent3" w:themeTint="99"/>
+              <w:bottom w:val="single" w:sz="4" w:space="0" w:color="C9C9C9" w:themeColor="accent3" w:themeTint="99"/>
+              <w:right w:val="single" w:sz="4" w:space="0" w:color="C9C9C9" w:themeColor="accent3" w:themeTint="99"/>
+            </w:tcBorders>
+          </w:tcPr>
+          <w:p>
+            <w:pPr>
+              <w:cnfStyle w:val="100000000000" w:firstRow="1" w:lastRow="0" w:firstColumn="0" w:lastColumn="0" w:oddVBand="0" w:evenVBand="0" w:oddHBand="0" w:evenHBand="0" w:firstRowFirstColumn="0" w:firstRowLastColumn="0" w:lastRowFirstColumn="0" w:lastRowLastColumn="0"/>
+              <w:rPr>
+                <w:lang w:val="en-US"/>
+              </w:rPr>
+            </w:pPr>
+            <w:r>
+              <w:rPr>
+                <w:lang w:val="en-US"/>
+              </w:rPr>
+              <w:t xml:space="preserve"> 3</w:t>
+            </w:r>
+          </w:p>
+        </w:tc>
+        <w:tc>
+          <w:tcPr>
+            <w:tcW w:w="510" w:type="dxa"/>
+            <w:tcBorders>
+              <w:top w:val="single" w:sz="4" w:space="0" w:color="C9C9C9" w:themeColor="accent3" w:themeTint="99"/>
+              <w:left w:val="single" w:sz="4" w:space="0" w:color="C9C9C9" w:themeColor="accent3" w:themeTint="99"/>
+              <w:bottom w:val="single" w:sz="4" w:space="0" w:color="C9C9C9" w:themeColor="accent3" w:themeTint="99"/>
+              <w:right w:val="single" w:sz="4" w:space="0" w:color="C9C9C9" w:themeColor="accent3" w:themeTint="99"/>
+            </w:tcBorders>
+          </w:tcPr>
+          <w:p>
+            <w:pPr>
+              <w:cnfStyle w:val="100000000000" w:firstRow="1" w:lastRow="0" w:firstColumn="0" w:lastColumn="0" w:oddVBand="0" w:evenVBand="0" w:oddHBand="0" w:evenHBand="0" w:firstRowFirstColumn="0" w:firstRowLastColumn="0" w:lastRowFirstColumn="0" w:lastRowLastColumn="0"/>
+              <w:rPr>
+                <w:lang w:val="en-US"/>
+              </w:rPr>
+            </w:pPr>
+            <w:r>
+              <w:rPr>
+                <w:lang w:val="en-US"/>
+              </w:rPr>
+              <w:t xml:space="preserve"> 4</w:t>
+            </w:r>
+          </w:p>
+        </w:tc>
+        <w:tc>
+          <w:tcPr>
+            <w:tcW w:w="655" w:type="dxa"/>
+            <w:tcBorders>
+              <w:top w:val="single" w:sz="4" w:space="0" w:color="C9C9C9" w:themeColor="accent3" w:themeTint="99"/>
+              <w:left w:val="single" w:sz="4" w:space="0" w:color="C9C9C9" w:themeColor="accent3" w:themeTint="99"/>
+              <w:bottom w:val="single" w:sz="4" w:space="0" w:color="C9C9C9" w:themeColor="accent3" w:themeTint="99"/>
+              <w:right w:val="single" w:sz="4" w:space="0" w:color="C9C9C9" w:themeColor="accent3" w:themeTint="99"/>
+            </w:tcBorders>
+          </w:tcPr>
+          <w:p>
+            <w:pPr>
+              <w:cnfStyle w:val="100000000000" w:firstRow="1" w:lastRow="0" w:firstColumn="0" w:lastColumn="0" w:oddVBand="0" w:evenVBand="0" w:oddHBand="0" w:evenHBand="0" w:firstRowFirstColumn="0" w:firstRowLastColumn="0" w:lastRowFirstColumn="0" w:lastRowLastColumn="0"/>
+              <w:rPr>
+                <w:lang w:val="en-US"/>
+              </w:rPr>
+            </w:pPr>
+            <w:r>
+              <w:rPr>
+                <w:lang w:val="en-US"/>
+              </w:rPr>
+              <w:t xml:space="preserve"> </w:t>
+            </w:r>
+            <w:r>
+              <w:rPr>
+                <w:lang w:val="en-US"/>
+              </w:rPr>
+              <w:t>5</w:t>
+            </w:r>
+          </w:p>
+        </w:tc>
+        <w:tc>
+          <w:tcPr>
+            <w:tcW w:w="924" w:type="dxa"/>
+            <w:tcBorders>
+              <w:top w:val="single" w:sz="4" w:space="0" w:color="C9C9C9" w:themeColor="accent3" w:themeTint="99"/>
+              <w:left w:val="single" w:sz="4" w:space="0" w:color="C9C9C9" w:themeColor="accent3" w:themeTint="99"/>
+              <w:bottom w:val="single" w:sz="4" w:space="0" w:color="C9C9C9" w:themeColor="accent3" w:themeTint="99"/>
+              <w:right w:val="single" w:sz="4" w:space="0" w:color="C9C9C9" w:themeColor="accent3" w:themeTint="99"/>
+            </w:tcBorders>
+          </w:tcPr>
+          <w:p>
+            <w:pPr>
+              <w:cnfStyle w:val="100000000000" w:firstRow="1" w:lastRow="0" w:firstColumn="0" w:lastColumn="0" w:oddVBand="0" w:evenVBand="0" w:oddHBand="0" w:evenHBand="0" w:firstRowFirstColumn="0" w:firstRowLastColumn="0" w:lastRowFirstColumn="0" w:lastRowLastColumn="0"/>
+              <w:rPr>
+                <w:lang w:val="en-US"/>
+              </w:rPr>
+            </w:pPr>
+            <w:r>
+              <w:rPr>
+                <w:lang w:val="en-US"/>
+              </w:rPr>
+              <w:t xml:space="preserve"> </w:t>
+            </w:r>
+            <w:r>
+              <w:rPr>
+                <w:lang w:val="en-US"/>
+              </w:rPr>
+              <w:t>6</w:t>
+            </w:r>
+          </w:p>
+        </w:tc>
+      </w:tr>
+      <w:tr>
+        <w:trPr>
+          <w:cnfStyle w:val="000000100000" w:firstRow="0" w:lastRow="0" w:firstColumn="0" w:lastColumn="0" w:oddVBand="0" w:evenVBand="0" w:oddHBand="1" w:evenHBand="0" w:firstRowFirstColumn="0" w:firstRowLastColumn="0" w:lastRowFirstColumn="0" w:lastRowLastColumn="0"/>
+        </w:trPr>
+        <w:tc>
+          <w:tcPr>
+            <w:cnfStyle w:val="001000000000" w:firstRow="0" w:lastRow="0" w:firstColumn="1" w:lastColumn="0" w:oddVBand="0" w:evenVBand="0" w:oddHBand="0" w:evenHBand="0" w:firstRowFirstColumn="0" w:firstRowLastColumn="0" w:lastRowFirstColumn="0" w:lastRowLastColumn="0"/>
+            <w:tcW w:w="1239" w:type="dxa"/>
+            <w:tcBorders>
+              <w:top w:val="single" w:sz="4" w:space="0" w:color="C9C9C9" w:themeColor="accent3" w:themeTint="99"/>
+              <w:left w:val="single" w:sz="4" w:space="0" w:color="C9C9C9" w:themeColor="accent3" w:themeTint="99"/>
+              <w:bottom w:val="single" w:sz="4" w:space="0" w:color="C9C9C9" w:themeColor="accent3" w:themeTint="99"/>
+              <w:right w:val="single" w:sz="4" w:space="0" w:color="C9C9C9" w:themeColor="accent3" w:themeTint="99"/>
+            </w:tcBorders>
+          </w:tcPr>
+          <w:p>
+            <w:pPr>
+              <w:rPr>
+                <w:b w:val="0"/>
+                <w:lang w:val="en-US"/>
+              </w:rPr>
+            </w:pPr>
+            <w:r>
+              <w:rPr>
+                <w:b w:val="0"/>
+                <w:lang w:val="en-US"/>
+              </w:rPr>
+              <w:t>Uses</w:t>
+            </w:r>
+          </w:p>
+        </w:tc>
+        <w:tc>
+          <w:tcPr>
+            <w:tcW w:w="732" w:type="dxa"/>
+            <w:tcBorders>
+              <w:top w:val="single" w:sz="4" w:space="0" w:color="C9C9C9" w:themeColor="accent3" w:themeTint="99"/>
+              <w:left w:val="single" w:sz="4" w:space="0" w:color="C9C9C9" w:themeColor="accent3" w:themeTint="99"/>
+              <w:bottom w:val="single" w:sz="4" w:space="0" w:color="C9C9C9" w:themeColor="accent3" w:themeTint="99"/>
+              <w:right w:val="single" w:sz="4" w:space="0" w:color="C9C9C9" w:themeColor="accent3" w:themeTint="99"/>
+            </w:tcBorders>
+          </w:tcPr>
+          <w:p>
+            <w:pPr>
+              <w:cnfStyle w:val="000000100000" w:firstRow="0" w:lastRow="0" w:firstColumn="0" w:lastColumn="0" w:oddVBand="0" w:evenVBand="0" w:oddHBand="1" w:evenHBand="0" w:firstRowFirstColumn="0" w:firstRowLastColumn="0" w:lastRowFirstColumn="0" w:lastRowLastColumn="0"/>
+              <w:rPr>
+                <w:b/>
+                <w:lang w:val="en-US"/>
+              </w:rPr>
+            </w:pPr>
+            <w:r>
+              <w:rPr>
+                <w:b/>
+                <w:lang w:val="en-US"/>
+              </w:rPr>
+              <w:t>195</w:t>
+            </w:r>
+          </w:p>
+        </w:tc>
+        <w:tc>
+          <w:tcPr>
+            <w:tcW w:w="1217" w:type="dxa"/>
+            <w:tcBorders>
+              <w:top w:val="single" w:sz="4" w:space="0" w:color="C9C9C9" w:themeColor="accent3" w:themeTint="99"/>
+              <w:left w:val="single" w:sz="4" w:space="0" w:color="C9C9C9" w:themeColor="accent3" w:themeTint="99"/>
+              <w:bottom w:val="single" w:sz="4" w:space="0" w:color="C9C9C9" w:themeColor="accent3" w:themeTint="99"/>
+              <w:right w:val="single" w:sz="4" w:space="0" w:color="C9C9C9" w:themeColor="accent3" w:themeTint="99"/>
+            </w:tcBorders>
+          </w:tcPr>
+          <w:p>
+            <w:pPr>
+              <w:cnfStyle w:val="000000100000" w:firstRow="0" w:lastRow="0" w:firstColumn="0" w:lastColumn="0" w:oddVBand="0" w:evenVBand="0" w:oddHBand="1" w:evenHBand="0" w:firstRowFirstColumn="0" w:firstRowLastColumn="0" w:lastRowFirstColumn="0" w:lastRowLastColumn="0"/>
+              <w:rPr>
+                <w:lang w:val="en-US"/>
+              </w:rPr>
+            </w:pPr>
+            <w:r>
+              <w:rPr>
+                <w:lang w:val="en-US"/>
+              </w:rPr>
+              <w:t>291</w:t>
+            </w:r>
+          </w:p>
+        </w:tc>
+        <w:tc>
+          <w:tcPr>
+            <w:tcW w:w="1281" w:type="dxa"/>
+            <w:tcBorders>
+              <w:top w:val="single" w:sz="4" w:space="0" w:color="C9C9C9" w:themeColor="accent3" w:themeTint="99"/>
+              <w:left w:val="single" w:sz="4" w:space="0" w:color="C9C9C9" w:themeColor="accent3" w:themeTint="99"/>
+              <w:bottom w:val="single" w:sz="4" w:space="0" w:color="C9C9C9" w:themeColor="accent3" w:themeTint="99"/>
+              <w:right w:val="single" w:sz="4" w:space="0" w:color="C9C9C9" w:themeColor="accent3" w:themeTint="99"/>
+            </w:tcBorders>
+          </w:tcPr>
+          <w:p>
+            <w:pPr>
+              <w:cnfStyle w:val="000000100000" w:firstRow="0" w:lastRow="0" w:firstColumn="0" w:lastColumn="0" w:oddVBand="0" w:evenVBand="0" w:oddHBand="1" w:evenHBand="0" w:firstRowFirstColumn="0" w:firstRowLastColumn="0" w:lastRowFirstColumn="0" w:lastRowLastColumn="0"/>
+              <w:rPr>
+                <w:lang w:val="en-US"/>
+              </w:rPr>
+            </w:pPr>
+            <w:r>
+              <w:rPr>
+                <w:lang w:val="en-US"/>
+              </w:rPr>
+              <w:t>41</w:t>
+            </w:r>
+          </w:p>
+        </w:tc>
+        <w:tc>
+          <w:tcPr>
+            <w:tcW w:w="1292" w:type="dxa"/>
+            <w:tcBorders>
+              <w:top w:val="single" w:sz="4" w:space="0" w:color="C9C9C9" w:themeColor="accent3" w:themeTint="99"/>
+              <w:left w:val="single" w:sz="4" w:space="0" w:color="C9C9C9" w:themeColor="accent3" w:themeTint="99"/>
+              <w:bottom w:val="single" w:sz="4" w:space="0" w:color="C9C9C9" w:themeColor="accent3" w:themeTint="99"/>
+              <w:right w:val="single" w:sz="4" w:space="0" w:color="C9C9C9" w:themeColor="accent3" w:themeTint="99"/>
+            </w:tcBorders>
+          </w:tcPr>
+          <w:p>
+            <w:pPr>
+              <w:cnfStyle w:val="000000100000" w:firstRow="0" w:lastRow="0" w:firstColumn="0" w:lastColumn="0" w:oddVBand="0" w:evenVBand="0" w:oddHBand="1" w:evenHBand="0" w:firstRowFirstColumn="0" w:firstRowLastColumn="0" w:lastRowFirstColumn="0" w:lastRowLastColumn="0"/>
+              <w:rPr>
+                <w:lang w:val="en-US"/>
+              </w:rPr>
+            </w:pPr>
+            <w:r>
+              <w:rPr>
+                <w:lang w:val="en-US"/>
+              </w:rPr>
+              <w:t>64</w:t>
+            </w:r>
+          </w:p>
+        </w:tc>
+        <w:tc>
+          <w:tcPr>
+            <w:tcW w:w="1322" w:type="dxa"/>
+            <w:tcBorders>
+              <w:top w:val="single" w:sz="4" w:space="0" w:color="C9C9C9" w:themeColor="accent3" w:themeTint="99"/>
+              <w:left w:val="single" w:sz="4" w:space="0" w:color="C9C9C9" w:themeColor="accent3" w:themeTint="99"/>
+              <w:bottom w:val="single" w:sz="4" w:space="0" w:color="C9C9C9" w:themeColor="accent3" w:themeTint="99"/>
+              <w:right w:val="single" w:sz="4" w:space="0" w:color="C9C9C9" w:themeColor="accent3" w:themeTint="99"/>
+            </w:tcBorders>
+          </w:tcPr>
+          <w:p>
+            <w:pPr>
+              <w:cnfStyle w:val="000000100000" w:firstRow="0" w:lastRow="0" w:firstColumn="0" w:lastColumn="0" w:oddVBand="0" w:evenVBand="0" w:oddHBand="1" w:evenHBand="0" w:firstRowFirstColumn="0" w:firstRowLastColumn="0" w:lastRowFirstColumn="0" w:lastRowLastColumn="0"/>
+              <w:rPr>
+                <w:lang w:val="en-US"/>
+              </w:rPr>
+            </w:pPr>
+            <w:r>
+              <w:rPr>
+                <w:lang w:val="en-US"/>
+              </w:rPr>
+              <w:t>22</w:t>
+            </w:r>
+          </w:p>
+        </w:tc>
+        <w:tc>
+          <w:tcPr>
+            <w:tcW w:w="510" w:type="dxa"/>
+            <w:tcBorders>
+              <w:top w:val="single" w:sz="4" w:space="0" w:color="C9C9C9" w:themeColor="accent3" w:themeTint="99"/>
+              <w:left w:val="single" w:sz="4" w:space="0" w:color="C9C9C9" w:themeColor="accent3" w:themeTint="99"/>
+              <w:bottom w:val="single" w:sz="4" w:space="0" w:color="C9C9C9" w:themeColor="accent3" w:themeTint="99"/>
+              <w:right w:val="single" w:sz="4" w:space="0" w:color="C9C9C9" w:themeColor="accent3" w:themeTint="99"/>
+            </w:tcBorders>
+          </w:tcPr>
+          <w:p>
+            <w:pPr>
+              <w:cnfStyle w:val="000000100000" w:firstRow="0" w:lastRow="0" w:firstColumn="0" w:lastColumn="0" w:oddVBand="0" w:evenVBand="0" w:oddHBand="1" w:evenHBand="0" w:firstRowFirstColumn="0" w:firstRowLastColumn="0" w:lastRowFirstColumn="0" w:lastRowLastColumn="0"/>
+              <w:rPr>
+                <w:lang w:val="en-US"/>
+              </w:rPr>
+            </w:pPr>
+            <w:r>
+              <w:rPr>
+                <w:lang w:val="en-US"/>
+              </w:rPr>
+              <w:t>58</w:t>
+            </w:r>
+          </w:p>
+        </w:tc>
+        <w:tc>
+          <w:tcPr>
+            <w:tcW w:w="655" w:type="dxa"/>
+            <w:tcBorders>
+              <w:top w:val="single" w:sz="4" w:space="0" w:color="C9C9C9" w:themeColor="accent3" w:themeTint="99"/>
+              <w:left w:val="single" w:sz="4" w:space="0" w:color="C9C9C9" w:themeColor="accent3" w:themeTint="99"/>
+              <w:bottom w:val="single" w:sz="4" w:space="0" w:color="C9C9C9" w:themeColor="accent3" w:themeTint="99"/>
+              <w:right w:val="single" w:sz="4" w:space="0" w:color="C9C9C9" w:themeColor="accent3" w:themeTint="99"/>
+            </w:tcBorders>
+          </w:tcPr>
+          <w:p>
+            <w:pPr>
+              <w:cnfStyle w:val="000000100000" w:firstRow="0" w:lastRow="0" w:firstColumn="0" w:lastColumn="0" w:oddVBand="0" w:evenVBand="0" w:oddHBand="1" w:evenHBand="0" w:firstRowFirstColumn="0" w:firstRowLastColumn="0" w:lastRowFirstColumn="0" w:lastRowLastColumn="0"/>
+              <w:rPr>
+                <w:lang w:val="en-US"/>
+              </w:rPr>
+            </w:pPr>
+            <w:r>
+              <w:rPr>
+                <w:lang w:val="en-US"/>
+              </w:rPr>
+              <w:t>56</w:t>
+            </w:r>
+          </w:p>
+        </w:tc>
+        <w:tc>
+          <w:tcPr>
+            <w:tcW w:w="924" w:type="dxa"/>
+            <w:tcBorders>
+              <w:top w:val="single" w:sz="4" w:space="0" w:color="C9C9C9" w:themeColor="accent3" w:themeTint="99"/>
+              <w:left w:val="single" w:sz="4" w:space="0" w:color="C9C9C9" w:themeColor="accent3" w:themeTint="99"/>
+              <w:bottom w:val="single" w:sz="4" w:space="0" w:color="C9C9C9" w:themeColor="accent3" w:themeTint="99"/>
+              <w:right w:val="single" w:sz="4" w:space="0" w:color="C9C9C9" w:themeColor="accent3" w:themeTint="99"/>
+            </w:tcBorders>
+          </w:tcPr>
+          <w:p>
+            <w:pPr>
+              <w:cnfStyle w:val="000000100000" w:firstRow="0" w:lastRow="0" w:firstColumn="0" w:lastColumn="0" w:oddVBand="0" w:evenVBand="0" w:oddHBand="1" w:evenHBand="0" w:firstRowFirstColumn="0" w:firstRowLastColumn="0" w:lastRowFirstColumn="0" w:lastRowLastColumn="0"/>
+              <w:rPr>
+                <w:lang w:val="en-US"/>
+              </w:rPr>
+            </w:pPr>
+            <w:r>
+              <w:rPr>
+                <w:lang w:val="en-US"/>
+              </w:rPr>
+              <w:t>17</w:t>
+            </w:r>
+          </w:p>
+        </w:tc>
+      </w:tr>
+      <w:tr>
+        <w:tc>
+          <w:tcPr>
+            <w:cnfStyle w:val="001000000000" w:firstRow="0" w:lastRow="0" w:firstColumn="1" w:lastColumn="0" w:oddVBand="0" w:evenVBand="0" w:oddHBand="0" w:evenHBand="0" w:firstRowFirstColumn="0" w:firstRowLastColumn="0" w:lastRowFirstColumn="0" w:lastRowLastColumn="0"/>
+            <w:tcW w:w="1239" w:type="dxa"/>
+            <w:tcBorders>
+              <w:top w:val="single" w:sz="4" w:space="0" w:color="C9C9C9" w:themeColor="accent3" w:themeTint="99"/>
+              <w:left w:val="single" w:sz="4" w:space="0" w:color="C9C9C9" w:themeColor="accent3" w:themeTint="99"/>
+              <w:bottom w:val="single" w:sz="4" w:space="0" w:color="C9C9C9" w:themeColor="accent3" w:themeTint="99"/>
+              <w:right w:val="single" w:sz="4" w:space="0" w:color="C9C9C9" w:themeColor="accent3" w:themeTint="99"/>
+            </w:tcBorders>
+          </w:tcPr>
+          <w:p>
+            <w:pPr>
+              <w:rPr>
+                <w:b w:val="0"/>
+                <w:lang w:val="en-US"/>
+              </w:rPr>
+            </w:pPr>
+            <w:r>
+              <w:rPr>
+                <w:b w:val="0"/>
+                <w:lang w:val="en-US"/>
+              </w:rPr>
+              <w:t>Description</w:t>
+            </w:r>
+          </w:p>
+        </w:tc>
+        <w:tc>
+          <w:tcPr>
+            <w:tcW w:w="732" w:type="dxa"/>
+            <w:tcBorders>
+              <w:top w:val="single" w:sz="4" w:space="0" w:color="C9C9C9" w:themeColor="accent3" w:themeTint="99"/>
+              <w:left w:val="single" w:sz="4" w:space="0" w:color="C9C9C9" w:themeColor="accent3" w:themeTint="99"/>
+              <w:bottom w:val="single" w:sz="4" w:space="0" w:color="C9C9C9" w:themeColor="accent3" w:themeTint="99"/>
+              <w:right w:val="single" w:sz="4" w:space="0" w:color="C9C9C9" w:themeColor="accent3" w:themeTint="99"/>
+            </w:tcBorders>
+          </w:tcPr>
+          <w:p>
+            <w:pPr>
+              <w:cnfStyle w:val="000000000000" w:firstRow="0" w:lastRow="0" w:firstColumn="0" w:lastColumn="0" w:oddVBand="0" w:evenVBand="0" w:oddHBand="0" w:evenHBand="0" w:firstRowFirstColumn="0" w:firstRowLastColumn="0" w:lastRowFirstColumn="0" w:lastRowLastColumn="0"/>
+              <w:rPr>
+                <w:b/>
+                <w:lang w:val="en-US"/>
+              </w:rPr>
+            </w:pPr>
+          </w:p>
+        </w:tc>
+        <w:tc>
+          <w:tcPr>
+            <w:tcW w:w="1217" w:type="dxa"/>
+            <w:tcBorders>
+              <w:top w:val="single" w:sz="4" w:space="0" w:color="C9C9C9" w:themeColor="accent3" w:themeTint="99"/>
+              <w:left w:val="single" w:sz="4" w:space="0" w:color="C9C9C9" w:themeColor="accent3" w:themeTint="99"/>
+              <w:bottom w:val="single" w:sz="4" w:space="0" w:color="C9C9C9" w:themeColor="accent3" w:themeTint="99"/>
+              <w:right w:val="single" w:sz="4" w:space="0" w:color="C9C9C9" w:themeColor="accent3" w:themeTint="99"/>
+            </w:tcBorders>
+          </w:tcPr>
+          <w:p>
+            <w:pPr>
+              <w:cnfStyle w:val="000000000000" w:firstRow="0" w:lastRow="0" w:firstColumn="0" w:lastColumn="0" w:oddVBand="0" w:evenVBand="0" w:oddHBand="0" w:evenHBand="0" w:firstRowFirstColumn="0" w:firstRowLastColumn="0" w:lastRowFirstColumn="0" w:lastRowLastColumn="0"/>
+              <w:rPr>
+                <w:lang w:val="en-US"/>
+              </w:rPr>
+            </w:pPr>
+            <w:r>
+              <w:rPr>
+                <w:lang w:val="en-US"/>
+              </w:rPr>
+              <w:t xml:space="preserve">Is heavily used in the whole session except a small break in part 5. </w:t>
+            </w:r>
+          </w:p>
+        </w:tc>
+        <w:tc>
+          <w:tcPr>
+            <w:tcW w:w="1281" w:type="dxa"/>
+            <w:tcBorders>
+              <w:top w:val="single" w:sz="4" w:space="0" w:color="C9C9C9" w:themeColor="accent3" w:themeTint="99"/>
+              <w:left w:val="single" w:sz="4" w:space="0" w:color="C9C9C9" w:themeColor="accent3" w:themeTint="99"/>
+              <w:bottom w:val="single" w:sz="4" w:space="0" w:color="C9C9C9" w:themeColor="accent3" w:themeTint="99"/>
+              <w:right w:val="single" w:sz="4" w:space="0" w:color="C9C9C9" w:themeColor="accent3" w:themeTint="99"/>
+            </w:tcBorders>
+          </w:tcPr>
+          <w:p>
+            <w:pPr>
+              <w:cnfStyle w:val="000000000000" w:firstRow="0" w:lastRow="0" w:firstColumn="0" w:lastColumn="0" w:oddVBand="0" w:evenVBand="0" w:oddHBand="0" w:evenHBand="0" w:firstRowFirstColumn="0" w:firstRowLastColumn="0" w:lastRowFirstColumn="0" w:lastRowLastColumn="0"/>
+              <w:rPr>
+                <w:lang w:val="en-US"/>
+              </w:rPr>
+            </w:pPr>
+            <w:r>
+              <w:rPr>
+                <w:lang w:val="en-US"/>
+              </w:rPr>
+              <w:t>Used sporadically in parts 1-3, used more frequently in part 10.</w:t>
+            </w:r>
+          </w:p>
+        </w:tc>
+        <w:tc>
+          <w:tcPr>
+            <w:tcW w:w="1292" w:type="dxa"/>
+            <w:tcBorders>
+              <w:top w:val="single" w:sz="4" w:space="0" w:color="C9C9C9" w:themeColor="accent3" w:themeTint="99"/>
+              <w:left w:val="single" w:sz="4" w:space="0" w:color="C9C9C9" w:themeColor="accent3" w:themeTint="99"/>
+              <w:bottom w:val="single" w:sz="4" w:space="0" w:color="C9C9C9" w:themeColor="accent3" w:themeTint="99"/>
+              <w:right w:val="single" w:sz="4" w:space="0" w:color="C9C9C9" w:themeColor="accent3" w:themeTint="99"/>
+            </w:tcBorders>
+          </w:tcPr>
+          <w:p>
+            <w:pPr>
+              <w:cnfStyle w:val="000000000000" w:firstRow="0" w:lastRow="0" w:firstColumn="0" w:lastColumn="0" w:oddVBand="0" w:evenVBand="0" w:oddHBand="0" w:evenHBand="0" w:firstRowFirstColumn="0" w:firstRowLastColumn="0" w:lastRowFirstColumn="0" w:lastRowLastColumn="0"/>
+              <w:rPr>
+                <w:lang w:val="en-US"/>
+              </w:rPr>
+            </w:pPr>
+            <w:r>
+              <w:rPr>
+                <w:lang w:val="en-US"/>
+              </w:rPr>
+              <w:t>Is not used in part 1-2, is after that used continuous during the rest of the session.</w:t>
+            </w:r>
+          </w:p>
+        </w:tc>
+        <w:tc>
+          <w:tcPr>
+            <w:tcW w:w="1322" w:type="dxa"/>
+            <w:tcBorders>
+              <w:top w:val="single" w:sz="4" w:space="0" w:color="C9C9C9" w:themeColor="accent3" w:themeTint="99"/>
+              <w:left w:val="single" w:sz="4" w:space="0" w:color="C9C9C9" w:themeColor="accent3" w:themeTint="99"/>
+              <w:bottom w:val="single" w:sz="4" w:space="0" w:color="C9C9C9" w:themeColor="accent3" w:themeTint="99"/>
+              <w:right w:val="single" w:sz="4" w:space="0" w:color="C9C9C9" w:themeColor="accent3" w:themeTint="99"/>
+            </w:tcBorders>
+          </w:tcPr>
+          <w:p>
+            <w:pPr>
+              <w:cnfStyle w:val="000000000000" w:firstRow="0" w:lastRow="0" w:firstColumn="0" w:lastColumn="0" w:oddVBand="0" w:evenVBand="0" w:oddHBand="0" w:evenHBand="0" w:firstRowFirstColumn="0" w:firstRowLastColumn="0" w:lastRowFirstColumn="0" w:lastRowLastColumn="0"/>
+              <w:rPr>
+                <w:lang w:val="en-US"/>
+              </w:rPr>
+            </w:pPr>
+            <w:r>
+              <w:rPr>
+                <w:lang w:val="en-US"/>
+              </w:rPr>
+              <w:t>Are seldom used, could almost be part of noise. Used in parts 4-5 and 9-10.</w:t>
+            </w:r>
+          </w:p>
+        </w:tc>
+        <w:tc>
+          <w:tcPr>
+            <w:tcW w:w="1165" w:type="dxa"/>
+            <w:gridSpan w:val="2"/>
+            <w:tcBorders>
+              <w:top w:val="single" w:sz="4" w:space="0" w:color="C9C9C9" w:themeColor="accent3" w:themeTint="99"/>
+              <w:left w:val="single" w:sz="4" w:space="0" w:color="C9C9C9" w:themeColor="accent3" w:themeTint="99"/>
+              <w:bottom w:val="single" w:sz="4" w:space="0" w:color="C9C9C9" w:themeColor="accent3" w:themeTint="99"/>
+              <w:right w:val="single" w:sz="4" w:space="0" w:color="C9C9C9" w:themeColor="accent3" w:themeTint="99"/>
+            </w:tcBorders>
+          </w:tcPr>
+          <w:p>
+            <w:pPr>
+              <w:cnfStyle w:val="000000000000" w:firstRow="0" w:lastRow="0" w:firstColumn="0" w:lastColumn="0" w:oddVBand="0" w:evenVBand="0" w:oddHBand="0" w:evenHBand="0" w:firstRowFirstColumn="0" w:firstRowLastColumn="0" w:lastRowFirstColumn="0" w:lastRowLastColumn="0"/>
+              <w:rPr>
+                <w:lang w:val="en-US"/>
+              </w:rPr>
+            </w:pPr>
+            <w:r>
+              <w:rPr>
+                <w:lang w:val="en-US"/>
+              </w:rPr>
+              <w:t>Used frequently but only in the part 4-6 of the session</w:t>
+            </w:r>
+          </w:p>
+        </w:tc>
+        <w:tc>
+          <w:tcPr>
+            <w:tcW w:w="924" w:type="dxa"/>
+            <w:tcBorders>
+              <w:top w:val="single" w:sz="4" w:space="0" w:color="C9C9C9" w:themeColor="accent3" w:themeTint="99"/>
+              <w:left w:val="single" w:sz="4" w:space="0" w:color="C9C9C9" w:themeColor="accent3" w:themeTint="99"/>
+              <w:bottom w:val="single" w:sz="4" w:space="0" w:color="C9C9C9" w:themeColor="accent3" w:themeTint="99"/>
+              <w:right w:val="single" w:sz="4" w:space="0" w:color="C9C9C9" w:themeColor="accent3" w:themeTint="99"/>
+            </w:tcBorders>
+          </w:tcPr>
+          <w:p>
+            <w:pPr>
+              <w:cnfStyle w:val="000000000000" w:firstRow="0" w:lastRow="0" w:firstColumn="0" w:lastColumn="0" w:oddVBand="0" w:evenVBand="0" w:oddHBand="0" w:evenHBand="0" w:firstRowFirstColumn="0" w:firstRowLastColumn="0" w:lastRowFirstColumn="0" w:lastRowLastColumn="0"/>
+              <w:rPr>
+                <w:lang w:val="en-US"/>
+              </w:rPr>
+            </w:pPr>
+            <w:r>
+              <w:rPr>
+                <w:lang w:val="en-US"/>
+              </w:rPr>
+              <w:t>Seldom used, when it is it’s mainly in part 4-5.</w:t>
+            </w:r>
+          </w:p>
+        </w:tc>
+      </w:tr>
+    </w:tbl>
+    <w:p>
+      <w:pPr>
+        <w:rPr>
+          <w:lang w:val="en-US"/>
+        </w:rPr>
+      </w:pPr>
+    </w:p>
+    <w:p>
+      <w:pPr>
+        <w:rPr>
+          <w:lang w:val="en-US"/>
+        </w:rPr>
+      </w:pPr>
+      <w:bookmarkStart w:id="0" w:name="_GoBack"/>
+      <w:bookmarkEnd w:id="0"/>
+    </w:p>
     <w:sectPr>
-      <w:headerReference w:type="default" r:id="rId8"/>
+      <w:headerReference w:type="default" r:id="rId9"/>
       <w:pgSz w:w="11906" w:h="16838"/>
       <w:pgMar w:top="1417" w:right="1417" w:bottom="1417" w:left="1417" w:header="708" w:footer="708" w:gutter="0"/>
       <w:cols w:space="708"/>
@@ -1709,6 +2212,25 @@
       </w:tcPr>
     </w:tblStylePr>
   </w:style>
+  <w:style w:type="paragraph" w:styleId="Beskrivning">
+    <w:name w:val="caption"/>
+    <w:basedOn w:val="Normal"/>
+    <w:next w:val="Normal"/>
+    <w:uiPriority w:val="35"/>
+    <w:unhideWhenUsed/>
+    <w:qFormat/>
+    <w:rsid w:val="00235819"/>
+    <w:pPr>
+      <w:spacing w:after="200" w:line="240" w:lineRule="auto"/>
+    </w:pPr>
+    <w:rPr>
+      <w:i/>
+      <w:iCs/>
+      <w:color w:val="44546A" w:themeColor="text2"/>
+      <w:sz w:val="18"/>
+      <w:szCs w:val="18"/>
+    </w:rPr>
+  </w:style>
 </w:styles>
 </file>
 
@@ -2005,4 +2527,16 @@
     </a:ext>
   </a:extLst>
 </a:theme>
+</file>
+
+<file path=customXml/item1.xml><?xml version="1.0" encoding="utf-8"?>
+<b:Sources xmlns:b="http://schemas.openxmlformats.org/officeDocument/2006/bibliography" xmlns="http://schemas.openxmlformats.org/officeDocument/2006/bibliography" SelectedStyle="\APASixthEditionOfficeOnline.xsl" StyleName="APA" Version="6"/>
+</file>
+
+<file path=customXml/itemProps1.xml><?xml version="1.0" encoding="utf-8"?>
+<ds:datastoreItem xmlns:ds="http://schemas.openxmlformats.org/officeDocument/2006/customXml" ds:itemID="{ED8180CA-0E38-47CC-A202-990465E8E252}">
+  <ds:schemaRefs>
+    <ds:schemaRef ds:uri="http://schemas.openxmlformats.org/officeDocument/2006/bibliography"/>
+  </ds:schemaRefs>
+</ds:datastoreItem>
 </file>
</xml_diff>

<commit_message>
Lab2 and report done!
</commit_message>
<xml_diff>
--- a/Lab2/TNM098_lab2_report_rebli156.docx
+++ b/Lab2/TNM098_lab2_report_rebli156.docx
@@ -22,6 +22,12 @@
           <w:lang w:val="en-US"/>
         </w:rPr>
       </w:pPr>
+      <w:r>
+        <w:rPr>
+          <w:lang w:val="en-US"/>
+        </w:rPr>
+        <w:t>The task was that from given data from an eye-tracking session identify regions of interest, what the user looks at and how that changes over time. The given data was pre-processed and contained fixations, where every point had 4 useful fields: Timestamp, duration, x and y coordinates.</w:t>
+      </w:r>
     </w:p>
     <w:p>
       <w:pPr>
@@ -43,6 +49,44 @@
           <w:lang w:val="en-US"/>
         </w:rPr>
       </w:pPr>
+      <w:r>
+        <w:rPr>
+          <w:lang w:val="en-US"/>
+        </w:rPr>
+        <w:t xml:space="preserve">The problem was solved using Python. First, the interesting regions were identified using the clustering method DBSCAN with </w:t>
+      </w:r>
+      <m:oMath>
+        <m:r>
+          <w:rPr>
+            <w:rFonts w:ascii="Cambria Math" w:hAnsi="Cambria Math"/>
+            <w:lang w:val="en-US"/>
+          </w:rPr>
+          <m:t>ε=50</m:t>
+        </m:r>
+      </m:oMath>
+      <w:r>
+        <w:rPr>
+          <w:rFonts w:eastAsiaTheme="minorEastAsia"/>
+          <w:lang w:val="en-US"/>
+        </w:rPr>
+        <w:t xml:space="preserve"> and </w:t>
+      </w:r>
+      <m:oMath>
+        <m:r>
+          <w:rPr>
+            <w:rFonts w:ascii="Cambria Math" w:eastAsiaTheme="minorEastAsia" w:hAnsi="Cambria Math"/>
+            <w:lang w:val="en-US"/>
+          </w:rPr>
+          <m:t>min_samples = 17</m:t>
+        </m:r>
+      </m:oMath>
+      <w:r>
+        <w:rPr>
+          <w:rFonts w:eastAsiaTheme="minorEastAsia"/>
+          <w:lang w:val="en-US"/>
+        </w:rPr>
+        <w:t>. The number of fixations within each cluster was counted, and the mean gaze duration time for each cluster was calculated. An animated plot were all fixations were drawn one at a time was compared with a plot with the clusters marked. By doing this comparison manually, the transitions between regions could be done manually.</w:t>
+      </w:r>
     </w:p>
     <w:p>
       <w:pPr>
@@ -70,7 +114,7 @@
         <mc:AlternateContent>
           <mc:Choice Requires="wpg">
             <w:drawing>
-              <wp:inline distT="0" distB="0" distL="0" distR="0" wp14:anchorId="5F3304FB" wp14:editId="435302B3">
+              <wp:inline distT="0" distB="0" distL="0" distR="0" wp14:anchorId="6492F1C9" wp14:editId="7452972A">
                 <wp:extent cx="4286250" cy="3133725"/>
                 <wp:effectExtent l="0" t="0" r="0" b="9525"/>
                 <wp:docPr id="10" name="Grupp 10"/>
@@ -440,7 +484,7 @@
           </mc:Choice>
           <mc:Fallback>
             <w:pict>
-              <v:group w14:anchorId="5F3304FB" id="Grupp 10" o:spid="_x0000_s1026" style="width:337.5pt;height:246.75pt;mso-position-horizontal-relative:char;mso-position-vertical-relative:line" coordsize="50292,39243" o:gfxdata="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">
+              <v:group w14:anchorId="6492F1C9" id="Grupp 10" o:spid="_x0000_s1026" style="width:337.5pt;height:246.75pt;mso-position-horizontal-relative:char;mso-position-vertical-relative:line" coordsize="50292,39243" o:gfxdata="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">
                 <v:shapetype id="_x0000_t75" coordsize="21600,21600" o:spt="75" o:preferrelative="t" path="m@4@5l@4@11@9@11@9@5xe" filled="f" stroked="f">
                   <v:stroke joinstyle="miter"/>
                   <v:formulas>
@@ -733,7 +777,45 @@
         <w:rPr>
           <w:lang w:val="en-US"/>
         </w:rPr>
-        <w:t xml:space="preserve"> clustering, can be seen I figure 1. Table 1 describes when the different regions are used. </w:t>
+        <w:t xml:space="preserve"> clustering</w:t>
+      </w:r>
+      <w:r>
+        <w:rPr>
+          <w:lang w:val="en-US"/>
+        </w:rPr>
+        <w:t xml:space="preserve"> which </w:t>
+      </w:r>
+      <w:r>
+        <w:rPr>
+          <w:lang w:val="en-US"/>
+        </w:rPr>
+        <w:t xml:space="preserve">can be seen </w:t>
+      </w:r>
+      <w:r>
+        <w:rPr>
+          <w:lang w:val="en-US"/>
+        </w:rPr>
+        <w:t>in</w:t>
+      </w:r>
+      <w:r>
+        <w:rPr>
+          <w:lang w:val="en-US"/>
+        </w:rPr>
+        <w:t xml:space="preserve"> figure 1. </w:t>
+      </w:r>
+      <w:r>
+        <w:rPr>
+          <w:lang w:val="en-US"/>
+        </w:rPr>
+        <w:t xml:space="preserve">The red dots that doesn’t belong to a cluster is noise. </w:t>
+      </w:r>
+      <w:bookmarkStart w:id="0" w:name="_GoBack"/>
+      <w:bookmarkEnd w:id="0"/>
+      <w:r>
+        <w:rPr>
+          <w:lang w:val="en-US"/>
+        </w:rPr>
+        <w:t xml:space="preserve">Table 1 describes when the different regions are used. </w:t>
       </w:r>
       <w:r>
         <w:rPr>
@@ -792,15 +874,15 @@
         <w:tblLook w:val="04A0" w:firstRow="1" w:lastRow="0" w:firstColumn="1" w:lastColumn="0" w:noHBand="0" w:noVBand="1"/>
       </w:tblPr>
       <w:tblGrid>
-        <w:gridCol w:w="1239"/>
-        <w:gridCol w:w="732"/>
-        <w:gridCol w:w="1217"/>
+        <w:gridCol w:w="1263"/>
+        <w:gridCol w:w="830"/>
+        <w:gridCol w:w="1171"/>
         <w:gridCol w:w="1281"/>
-        <w:gridCol w:w="1292"/>
-        <w:gridCol w:w="1322"/>
+        <w:gridCol w:w="1282"/>
+        <w:gridCol w:w="1263"/>
         <w:gridCol w:w="510"/>
-        <w:gridCol w:w="655"/>
-        <w:gridCol w:w="924"/>
+        <w:gridCol w:w="653"/>
+        <w:gridCol w:w="919"/>
       </w:tblGrid>
       <w:tr>
         <w:trPr>
@@ -1062,13 +1144,11 @@
           <w:p>
             <w:pPr>
               <w:rPr>
-                <w:b w:val="0"/>
-                <w:lang w:val="en-US"/>
-              </w:rPr>
-            </w:pPr>
-            <w:r>
-              <w:rPr>
-                <w:b w:val="0"/>
+                <w:lang w:val="en-US"/>
+              </w:rPr>
+            </w:pPr>
+            <w:r>
+              <w:rPr>
                 <w:lang w:val="en-US"/>
               </w:rPr>
               <w:t>Uses</w:t>
@@ -1089,13 +1169,11 @@
             <w:pPr>
               <w:cnfStyle w:val="000000100000" w:firstRow="0" w:lastRow="0" w:firstColumn="0" w:lastColumn="0" w:oddVBand="0" w:evenVBand="0" w:oddHBand="1" w:evenHBand="0" w:firstRowFirstColumn="0" w:firstRowLastColumn="0" w:lastRowFirstColumn="0" w:lastRowLastColumn="0"/>
               <w:rPr>
-                <w:b/>
-                <w:lang w:val="en-US"/>
-              </w:rPr>
-            </w:pPr>
-            <w:r>
-              <w:rPr>
-                <w:b/>
+                <w:lang w:val="en-US"/>
+              </w:rPr>
+            </w:pPr>
+            <w:r>
+              <w:rPr>
                 <w:lang w:val="en-US"/>
               </w:rPr>
               <w:t>195</w:t>
@@ -1293,13 +1371,11 @@
           <w:p>
             <w:pPr>
               <w:rPr>
-                <w:b w:val="0"/>
-                <w:lang w:val="en-US"/>
-              </w:rPr>
-            </w:pPr>
-            <w:r>
-              <w:rPr>
-                <w:b w:val="0"/>
+                <w:lang w:val="en-US"/>
+              </w:rPr>
+            </w:pPr>
+            <w:r>
+              <w:rPr>
                 <w:lang w:val="en-US"/>
               </w:rPr>
               <w:t>Description</w:t>
@@ -1475,6 +1551,287 @@
               </w:rPr>
               <w:t>Seldom used, when it is it’s mainly in part 4-5.</w:t>
             </w:r>
+          </w:p>
+        </w:tc>
+      </w:tr>
+      <w:tr>
+        <w:trPr>
+          <w:cnfStyle w:val="000000100000" w:firstRow="0" w:lastRow="0" w:firstColumn="0" w:lastColumn="0" w:oddVBand="0" w:evenVBand="0" w:oddHBand="1" w:evenHBand="0" w:firstRowFirstColumn="0" w:firstRowLastColumn="0" w:lastRowFirstColumn="0" w:lastRowLastColumn="0"/>
+        </w:trPr>
+        <w:tc>
+          <w:tcPr>
+            <w:cnfStyle w:val="001000000000" w:firstRow="0" w:lastRow="0" w:firstColumn="1" w:lastColumn="0" w:oddVBand="0" w:evenVBand="0" w:oddHBand="0" w:evenHBand="0" w:firstRowFirstColumn="0" w:firstRowLastColumn="0" w:lastRowFirstColumn="0" w:lastRowLastColumn="0"/>
+            <w:tcW w:w="1239" w:type="dxa"/>
+            <w:tcBorders>
+              <w:top w:val="single" w:sz="4" w:space="0" w:color="C9C9C9" w:themeColor="accent3" w:themeTint="99"/>
+              <w:left w:val="single" w:sz="4" w:space="0" w:color="C9C9C9" w:themeColor="accent3" w:themeTint="99"/>
+              <w:bottom w:val="single" w:sz="4" w:space="0" w:color="C9C9C9" w:themeColor="accent3" w:themeTint="99"/>
+              <w:right w:val="single" w:sz="4" w:space="0" w:color="C9C9C9" w:themeColor="accent3" w:themeTint="99"/>
+            </w:tcBorders>
+          </w:tcPr>
+          <w:p>
+            <w:pPr>
+              <w:rPr>
+                <w:lang w:val="en-US"/>
+              </w:rPr>
+            </w:pPr>
+            <w:r>
+              <w:rPr>
+                <w:lang w:val="en-US"/>
+              </w:rPr>
+              <w:lastRenderedPageBreak/>
+              <w:t>Mean g</w:t>
+            </w:r>
+            <w:r>
+              <w:rPr>
+                <w:lang w:val="en-US"/>
+              </w:rPr>
+              <w:t>aze duration</w:t>
+            </w:r>
+            <w:r>
+              <w:rPr>
+                <w:lang w:val="en-US"/>
+              </w:rPr>
+              <w:t xml:space="preserve"> [</w:t>
+            </w:r>
+            <w:proofErr w:type="spellStart"/>
+            <w:r>
+              <w:rPr>
+                <w:lang w:val="en-US"/>
+              </w:rPr>
+              <w:t>ms</w:t>
+            </w:r>
+            <w:proofErr w:type="spellEnd"/>
+            <w:r>
+              <w:rPr>
+                <w:lang w:val="en-US"/>
+              </w:rPr>
+              <w:t>]</w:t>
+            </w:r>
+          </w:p>
+        </w:tc>
+        <w:tc>
+          <w:tcPr>
+            <w:tcW w:w="732" w:type="dxa"/>
+            <w:tcBorders>
+              <w:top w:val="single" w:sz="4" w:space="0" w:color="C9C9C9" w:themeColor="accent3" w:themeTint="99"/>
+              <w:left w:val="single" w:sz="4" w:space="0" w:color="C9C9C9" w:themeColor="accent3" w:themeTint="99"/>
+              <w:bottom w:val="single" w:sz="4" w:space="0" w:color="C9C9C9" w:themeColor="accent3" w:themeTint="99"/>
+              <w:right w:val="single" w:sz="4" w:space="0" w:color="C9C9C9" w:themeColor="accent3" w:themeTint="99"/>
+            </w:tcBorders>
+          </w:tcPr>
+          <w:p>
+            <w:pPr>
+              <w:cnfStyle w:val="000000100000" w:firstRow="0" w:lastRow="0" w:firstColumn="0" w:lastColumn="0" w:oddVBand="0" w:evenVBand="0" w:oddHBand="1" w:evenHBand="0" w:firstRowFirstColumn="0" w:firstRowLastColumn="0" w:lastRowFirstColumn="0" w:lastRowLastColumn="0"/>
+              <w:rPr>
+                <w:lang w:val="en-US"/>
+              </w:rPr>
+            </w:pPr>
+            <w:r>
+              <w:rPr>
+                <w:lang w:val="en-US"/>
+              </w:rPr>
+              <w:t>331.49</w:t>
+            </w:r>
+          </w:p>
+        </w:tc>
+        <w:tc>
+          <w:tcPr>
+            <w:tcW w:w="1217" w:type="dxa"/>
+            <w:tcBorders>
+              <w:top w:val="single" w:sz="4" w:space="0" w:color="C9C9C9" w:themeColor="accent3" w:themeTint="99"/>
+              <w:left w:val="single" w:sz="4" w:space="0" w:color="C9C9C9" w:themeColor="accent3" w:themeTint="99"/>
+              <w:bottom w:val="single" w:sz="4" w:space="0" w:color="C9C9C9" w:themeColor="accent3" w:themeTint="99"/>
+              <w:right w:val="single" w:sz="4" w:space="0" w:color="C9C9C9" w:themeColor="accent3" w:themeTint="99"/>
+            </w:tcBorders>
+          </w:tcPr>
+          <w:p>
+            <w:pPr>
+              <w:cnfStyle w:val="000000100000" w:firstRow="0" w:lastRow="0" w:firstColumn="0" w:lastColumn="0" w:oddVBand="0" w:evenVBand="0" w:oddHBand="1" w:evenHBand="0" w:firstRowFirstColumn="0" w:firstRowLastColumn="0" w:lastRowFirstColumn="0" w:lastRowLastColumn="0"/>
+              <w:rPr>
+                <w:lang w:val="en-US"/>
+              </w:rPr>
+            </w:pPr>
+            <w:r>
+              <w:rPr>
+                <w:lang w:val="en-US"/>
+              </w:rPr>
+              <w:t>323.93</w:t>
+            </w:r>
+          </w:p>
+          <w:p>
+            <w:pPr>
+              <w:cnfStyle w:val="000000100000" w:firstRow="0" w:lastRow="0" w:firstColumn="0" w:lastColumn="0" w:oddVBand="0" w:evenVBand="0" w:oddHBand="1" w:evenHBand="0" w:firstRowFirstColumn="0" w:firstRowLastColumn="0" w:lastRowFirstColumn="0" w:lastRowLastColumn="0"/>
+              <w:rPr>
+                <w:lang w:val="en-US"/>
+              </w:rPr>
+            </w:pPr>
+          </w:p>
+        </w:tc>
+        <w:tc>
+          <w:tcPr>
+            <w:tcW w:w="1281" w:type="dxa"/>
+            <w:tcBorders>
+              <w:top w:val="single" w:sz="4" w:space="0" w:color="C9C9C9" w:themeColor="accent3" w:themeTint="99"/>
+              <w:left w:val="single" w:sz="4" w:space="0" w:color="C9C9C9" w:themeColor="accent3" w:themeTint="99"/>
+              <w:bottom w:val="single" w:sz="4" w:space="0" w:color="C9C9C9" w:themeColor="accent3" w:themeTint="99"/>
+              <w:right w:val="single" w:sz="4" w:space="0" w:color="C9C9C9" w:themeColor="accent3" w:themeTint="99"/>
+            </w:tcBorders>
+          </w:tcPr>
+          <w:p>
+            <w:pPr>
+              <w:cnfStyle w:val="000000100000" w:firstRow="0" w:lastRow="0" w:firstColumn="0" w:lastColumn="0" w:oddVBand="0" w:evenVBand="0" w:oddHBand="1" w:evenHBand="0" w:firstRowFirstColumn="0" w:firstRowLastColumn="0" w:lastRowFirstColumn="0" w:lastRowLastColumn="0"/>
+              <w:rPr>
+                <w:lang w:val="en-US"/>
+              </w:rPr>
+            </w:pPr>
+            <w:r>
+              <w:rPr>
+                <w:lang w:val="en-US"/>
+              </w:rPr>
+              <w:t>432.7</w:t>
+            </w:r>
+          </w:p>
+          <w:p>
+            <w:pPr>
+              <w:cnfStyle w:val="000000100000" w:firstRow="0" w:lastRow="0" w:firstColumn="0" w:lastColumn="0" w:oddVBand="0" w:evenVBand="0" w:oddHBand="1" w:evenHBand="0" w:firstRowFirstColumn="0" w:firstRowLastColumn="0" w:lastRowFirstColumn="0" w:lastRowLastColumn="0"/>
+              <w:rPr>
+                <w:lang w:val="en-US"/>
+              </w:rPr>
+            </w:pPr>
+          </w:p>
+        </w:tc>
+        <w:tc>
+          <w:tcPr>
+            <w:tcW w:w="1292" w:type="dxa"/>
+            <w:tcBorders>
+              <w:top w:val="single" w:sz="4" w:space="0" w:color="C9C9C9" w:themeColor="accent3" w:themeTint="99"/>
+              <w:left w:val="single" w:sz="4" w:space="0" w:color="C9C9C9" w:themeColor="accent3" w:themeTint="99"/>
+              <w:bottom w:val="single" w:sz="4" w:space="0" w:color="C9C9C9" w:themeColor="accent3" w:themeTint="99"/>
+              <w:right w:val="single" w:sz="4" w:space="0" w:color="C9C9C9" w:themeColor="accent3" w:themeTint="99"/>
+            </w:tcBorders>
+          </w:tcPr>
+          <w:p>
+            <w:pPr>
+              <w:cnfStyle w:val="000000100000" w:firstRow="0" w:lastRow="0" w:firstColumn="0" w:lastColumn="0" w:oddVBand="0" w:evenVBand="0" w:oddHBand="1" w:evenHBand="0" w:firstRowFirstColumn="0" w:firstRowLastColumn="0" w:lastRowFirstColumn="0" w:lastRowLastColumn="0"/>
+              <w:rPr>
+                <w:lang w:val="en-US"/>
+              </w:rPr>
+            </w:pPr>
+            <w:r>
+              <w:rPr>
+                <w:lang w:val="en-US"/>
+              </w:rPr>
+              <w:t>335.5</w:t>
+            </w:r>
+          </w:p>
+          <w:p>
+            <w:pPr>
+              <w:cnfStyle w:val="000000100000" w:firstRow="0" w:lastRow="0" w:firstColumn="0" w:lastColumn="0" w:oddVBand="0" w:evenVBand="0" w:oddHBand="1" w:evenHBand="0" w:firstRowFirstColumn="0" w:firstRowLastColumn="0" w:lastRowFirstColumn="0" w:lastRowLastColumn="0"/>
+              <w:rPr>
+                <w:lang w:val="en-US"/>
+              </w:rPr>
+            </w:pPr>
+          </w:p>
+        </w:tc>
+        <w:tc>
+          <w:tcPr>
+            <w:tcW w:w="1322" w:type="dxa"/>
+            <w:tcBorders>
+              <w:top w:val="single" w:sz="4" w:space="0" w:color="C9C9C9" w:themeColor="accent3" w:themeTint="99"/>
+              <w:left w:val="single" w:sz="4" w:space="0" w:color="C9C9C9" w:themeColor="accent3" w:themeTint="99"/>
+              <w:bottom w:val="single" w:sz="4" w:space="0" w:color="C9C9C9" w:themeColor="accent3" w:themeTint="99"/>
+              <w:right w:val="single" w:sz="4" w:space="0" w:color="C9C9C9" w:themeColor="accent3" w:themeTint="99"/>
+            </w:tcBorders>
+          </w:tcPr>
+          <w:p>
+            <w:pPr>
+              <w:cnfStyle w:val="000000100000" w:firstRow="0" w:lastRow="0" w:firstColumn="0" w:lastColumn="0" w:oddVBand="0" w:evenVBand="0" w:oddHBand="1" w:evenHBand="0" w:firstRowFirstColumn="0" w:firstRowLastColumn="0" w:lastRowFirstColumn="0" w:lastRowLastColumn="0"/>
+              <w:rPr>
+                <w:lang w:val="en-US"/>
+              </w:rPr>
+            </w:pPr>
+            <w:r>
+              <w:rPr>
+                <w:lang w:val="en-US"/>
+              </w:rPr>
+              <w:t>379.98</w:t>
+            </w:r>
+          </w:p>
+          <w:p>
+            <w:pPr>
+              <w:cnfStyle w:val="000000100000" w:firstRow="0" w:lastRow="0" w:firstColumn="0" w:lastColumn="0" w:oddVBand="0" w:evenVBand="0" w:oddHBand="1" w:evenHBand="0" w:firstRowFirstColumn="0" w:firstRowLastColumn="0" w:lastRowFirstColumn="0" w:lastRowLastColumn="0"/>
+              <w:rPr>
+                <w:lang w:val="en-US"/>
+              </w:rPr>
+            </w:pPr>
+          </w:p>
+        </w:tc>
+        <w:tc>
+          <w:tcPr>
+            <w:tcW w:w="1165" w:type="dxa"/>
+            <w:gridSpan w:val="2"/>
+            <w:tcBorders>
+              <w:top w:val="single" w:sz="4" w:space="0" w:color="C9C9C9" w:themeColor="accent3" w:themeTint="99"/>
+              <w:left w:val="single" w:sz="4" w:space="0" w:color="C9C9C9" w:themeColor="accent3" w:themeTint="99"/>
+              <w:bottom w:val="single" w:sz="4" w:space="0" w:color="C9C9C9" w:themeColor="accent3" w:themeTint="99"/>
+              <w:right w:val="single" w:sz="4" w:space="0" w:color="C9C9C9" w:themeColor="accent3" w:themeTint="99"/>
+            </w:tcBorders>
+          </w:tcPr>
+          <w:p>
+            <w:pPr>
+              <w:cnfStyle w:val="000000100000" w:firstRow="0" w:lastRow="0" w:firstColumn="0" w:lastColumn="0" w:oddVBand="0" w:evenVBand="0" w:oddHBand="1" w:evenHBand="0" w:firstRowFirstColumn="0" w:firstRowLastColumn="0" w:lastRowFirstColumn="0" w:lastRowLastColumn="0"/>
+              <w:rPr>
+                <w:lang w:val="en-US"/>
+              </w:rPr>
+            </w:pPr>
+            <w:r>
+              <w:rPr>
+                <w:lang w:val="en-US"/>
+              </w:rPr>
+              <w:t>403.68</w:t>
+            </w:r>
+          </w:p>
+          <w:p>
+            <w:pPr>
+              <w:cnfStyle w:val="000000100000" w:firstRow="0" w:lastRow="0" w:firstColumn="0" w:lastColumn="0" w:oddVBand="0" w:evenVBand="0" w:oddHBand="1" w:evenHBand="0" w:firstRowFirstColumn="0" w:firstRowLastColumn="0" w:lastRowFirstColumn="0" w:lastRowLastColumn="0"/>
+              <w:rPr>
+                <w:lang w:val="en-US"/>
+              </w:rPr>
+            </w:pPr>
+          </w:p>
+        </w:tc>
+        <w:tc>
+          <w:tcPr>
+            <w:tcW w:w="924" w:type="dxa"/>
+            <w:tcBorders>
+              <w:top w:val="single" w:sz="4" w:space="0" w:color="C9C9C9" w:themeColor="accent3" w:themeTint="99"/>
+              <w:left w:val="single" w:sz="4" w:space="0" w:color="C9C9C9" w:themeColor="accent3" w:themeTint="99"/>
+              <w:bottom w:val="single" w:sz="4" w:space="0" w:color="C9C9C9" w:themeColor="accent3" w:themeTint="99"/>
+              <w:right w:val="single" w:sz="4" w:space="0" w:color="C9C9C9" w:themeColor="accent3" w:themeTint="99"/>
+            </w:tcBorders>
+          </w:tcPr>
+          <w:p>
+            <w:pPr>
+              <w:cnfStyle w:val="000000100000" w:firstRow="0" w:lastRow="0" w:firstColumn="0" w:lastColumn="0" w:oddVBand="0" w:evenVBand="0" w:oddHBand="1" w:evenHBand="0" w:firstRowFirstColumn="0" w:firstRowLastColumn="0" w:lastRowFirstColumn="0" w:lastRowLastColumn="0"/>
+              <w:rPr>
+                <w:lang w:val="en-US"/>
+              </w:rPr>
+            </w:pPr>
+            <w:r>
+              <w:rPr>
+                <w:lang w:val="en-US"/>
+              </w:rPr>
+              <w:t>303.88</w:t>
+            </w:r>
+          </w:p>
+          <w:p>
+            <w:pPr>
+              <w:cnfStyle w:val="000000100000" w:firstRow="0" w:lastRow="0" w:firstColumn="0" w:lastColumn="0" w:oddVBand="0" w:evenVBand="0" w:oddHBand="1" w:evenHBand="0" w:firstRowFirstColumn="0" w:firstRowLastColumn="0" w:lastRowFirstColumn="0" w:lastRowLastColumn="0"/>
+              <w:rPr>
+                <w:lang w:val="en-US"/>
+              </w:rPr>
+            </w:pPr>
           </w:p>
         </w:tc>
       </w:tr>
@@ -1492,8 +1849,141 @@
           <w:lang w:val="en-US"/>
         </w:rPr>
       </w:pPr>
-      <w:bookmarkStart w:id="0" w:name="_GoBack"/>
-      <w:bookmarkEnd w:id="0"/>
+      <w:r>
+        <w:rPr>
+          <w:lang w:val="en-US"/>
+        </w:rPr>
+        <w:t>At first, region 0 and 1 are mostly used</w:t>
+      </w:r>
+      <w:r>
+        <w:rPr>
+          <w:lang w:val="en-US"/>
+        </w:rPr>
+        <w:t>, and transitions is mainly between them</w:t>
+      </w:r>
+      <w:r>
+        <w:rPr>
+          <w:lang w:val="en-US"/>
+        </w:rPr>
+        <w:t xml:space="preserve">. The first use of a region above that is after 49 seconds, and that is region 2. Up until </w:t>
+      </w:r>
+      <w:r>
+        <w:rPr>
+          <w:lang w:val="en-US"/>
+        </w:rPr>
+        <w:t>115</w:t>
+      </w:r>
+      <w:r>
+        <w:rPr>
+          <w:lang w:val="en-US"/>
+        </w:rPr>
+        <w:t xml:space="preserve"> seconds only region 0, 1, 2 and 3 are used. </w:t>
+      </w:r>
+      <w:r>
+        <w:rPr>
+          <w:lang w:val="en-US"/>
+        </w:rPr>
+        <w:t>At this point transitions are mainly between and within regions 0, 3, 2.</w:t>
+      </w:r>
+      <w:r>
+        <w:rPr>
+          <w:lang w:val="en-US"/>
+        </w:rPr>
+        <w:t xml:space="preserve"> </w:t>
+      </w:r>
+      <w:r>
+        <w:rPr>
+          <w:lang w:val="en-US"/>
+        </w:rPr>
+        <w:t>After that region 4</w:t>
+      </w:r>
+      <w:r>
+        <w:rPr>
+          <w:lang w:val="en-US"/>
+        </w:rPr>
+        <w:t xml:space="preserve">, </w:t>
+      </w:r>
+      <w:r>
+        <w:rPr>
+          <w:lang w:val="en-US"/>
+        </w:rPr>
+        <w:t xml:space="preserve">5 </w:t>
+      </w:r>
+      <w:r>
+        <w:rPr>
+          <w:lang w:val="en-US"/>
+        </w:rPr>
+        <w:t xml:space="preserve">and 6 </w:t>
+      </w:r>
+      <w:r>
+        <w:rPr>
+          <w:lang w:val="en-US"/>
+        </w:rPr>
+        <w:t>are used for the first time</w:t>
+      </w:r>
+      <w:r>
+        <w:rPr>
+          <w:lang w:val="en-US"/>
+        </w:rPr>
+        <w:t xml:space="preserve">, and the transition to those regions goes most often </w:t>
+      </w:r>
+      <w:r>
+        <w:rPr>
+          <w:lang w:val="en-US"/>
+        </w:rPr>
+        <w:t xml:space="preserve">to and </w:t>
+      </w:r>
+      <w:r>
+        <w:rPr>
+          <w:lang w:val="en-US"/>
+        </w:rPr>
+        <w:t>from region 2</w:t>
+      </w:r>
+      <w:r>
+        <w:rPr>
+          <w:lang w:val="en-US"/>
+        </w:rPr>
+        <w:t>, and sometimes also region 1. Next, there is a sequence where the most gazes are within region 4 and 5 and stays there. Towards the end, a part where transitions between all regions happen. Lastly</w:t>
+      </w:r>
+      <w:r>
+        <w:rPr>
+          <w:lang w:val="en-US"/>
+        </w:rPr>
+        <w:t>, transitions are mainly within region 0, 1, 2 and 3.</w:t>
+      </w:r>
+    </w:p>
+    <w:p>
+      <w:pPr>
+        <w:pStyle w:val="Rubrik2"/>
+        <w:rPr>
+          <w:lang w:val="en-US"/>
+        </w:rPr>
+      </w:pPr>
+      <w:r>
+        <w:rPr>
+          <w:lang w:val="en-US"/>
+        </w:rPr>
+        <w:t>Conclusion</w:t>
+      </w:r>
+    </w:p>
+    <w:p>
+      <w:pPr>
+        <w:rPr>
+          <w:lang w:val="en-US"/>
+        </w:rPr>
+      </w:pPr>
+      <w:r>
+        <w:rPr>
+          <w:lang w:val="en-US"/>
+        </w:rPr>
+        <w:t xml:space="preserve">Since region 0 is heavily used during the whole session, one can assume that it contains important information, element with shapes and colors or animations that </w:t>
+      </w:r>
+      <w:r>
+        <w:rPr>
+          <w:lang w:val="en-US"/>
+        </w:rPr>
+        <w:t xml:space="preserve">draws attention and the user will look at it reflexively. Also, it might change during the session which would give the user the need to look at it. The regions that have times where they are not used at all could possibly be things that disappear and show up when they are needed. </w:t>
+      </w:r>
     </w:p>
     <w:sectPr>
       <w:headerReference w:type="default" r:id="rId9"/>
@@ -2231,6 +2721,16 @@
       <w:szCs w:val="18"/>
     </w:rPr>
   </w:style>
+  <w:style w:type="character" w:styleId="Platshllartext">
+    <w:name w:val="Placeholder Text"/>
+    <w:basedOn w:val="Standardstycketeckensnitt"/>
+    <w:uiPriority w:val="99"/>
+    <w:semiHidden/>
+    <w:rsid w:val="002E27DB"/>
+    <w:rPr>
+      <w:color w:val="808080"/>
+    </w:rPr>
+  </w:style>
 </w:styles>
 </file>
 
@@ -2534,7 +3034,7 @@
 </file>
 
 <file path=customXml/itemProps1.xml><?xml version="1.0" encoding="utf-8"?>
-<ds:datastoreItem xmlns:ds="http://schemas.openxmlformats.org/officeDocument/2006/customXml" ds:itemID="{ED8180CA-0E38-47CC-A202-990465E8E252}">
+<ds:datastoreItem xmlns:ds="http://schemas.openxmlformats.org/officeDocument/2006/customXml" ds:itemID="{2BA3AC1A-045C-4958-ADDC-636DBC83E30C}">
   <ds:schemaRefs>
     <ds:schemaRef ds:uri="http://schemas.openxmlformats.org/officeDocument/2006/bibliography"/>
   </ds:schemaRefs>

</xml_diff>